<commit_message>
További módosítások a funkspecben.
</commit_message>
<xml_diff>
--- a/docs/gfunkspec.docx
+++ b/docs/gfunkspec.docx
@@ -2063,7 +2063,7 @@
       <w:pPr>
         <w:numPr>
           <w:ilvl w:val="0"/>
-          <w:numId w:val="3"/>
+          <w:numId w:val="10"/>
         </w:numPr>
         <w:spacing w:line="259" w:lineRule="auto"/>
         <w:ind w:left="720" w:hanging="360"/>
@@ -2082,509 +2082,6 @@
           <w:rtl w:val="0"/>
         </w:rPr>
         <w:t xml:space="preserve">Google Chrome Desktop, Android, IOS</w:t>
-      </w:r>
-    </w:p>
-    <w:p>
-      <w:pPr>
-        <w:numPr>
-          <w:ilvl w:val="0"/>
-          <w:numId w:val="3"/>
-        </w:numPr>
-        <w:spacing w:line="259" w:lineRule="auto"/>
-        <w:ind w:left="720" w:hanging="360"/>
-        <w:contextualSpacing w:val="1"/>
-        <w:jc w:val="both"/>
-        <w:rPr>
-          <w:sz w:val="28"/>
-          <w:szCs w:val="28"/>
-        </w:rPr>
-      </w:pPr>
-      <w:r>
-        <w:rPr>
-          <w:rFonts w:ascii="Roboto" w:cs="Roboto" w:eastAsia="Roboto" w:hAnsi="Roboto"/>
-          <w:sz w:val="28"/>
-          <w:szCs w:val="28"/>
-          <w:rtl w:val="0"/>
-        </w:rPr>
-        <w:t xml:space="preserve">Mozilla Firefox Desktop, Android</w:t>
-      </w:r>
-    </w:p>
-    <w:p>
-      <w:pPr>
-        <w:numPr>
-          <w:ilvl w:val="0"/>
-          <w:numId w:val="3"/>
-        </w:numPr>
-        <w:spacing w:line="259" w:lineRule="auto"/>
-        <w:ind w:left="720" w:hanging="360"/>
-        <w:contextualSpacing w:val="1"/>
-        <w:jc w:val="both"/>
-        <w:rPr>
-          <w:sz w:val="28"/>
-          <w:szCs w:val="28"/>
-        </w:rPr>
-      </w:pPr>
-      <w:r>
-        <w:rPr>
-          <w:rFonts w:ascii="Roboto" w:cs="Roboto" w:eastAsia="Roboto" w:hAnsi="Roboto"/>
-          <w:sz w:val="28"/>
-          <w:szCs w:val="28"/>
-          <w:rtl w:val="0"/>
-        </w:rPr>
-        <w:t xml:space="preserve">Apple Safari OSX</w:t>
-      </w:r>
-    </w:p>
-    <w:p>
-      <w:pPr>
-        <w:numPr>
-          <w:ilvl w:val="0"/>
-          <w:numId w:val="3"/>
-        </w:numPr>
-        <w:spacing w:after="160" w:line="259" w:lineRule="auto"/>
-        <w:ind w:left="720" w:hanging="360"/>
-        <w:contextualSpacing w:val="1"/>
-        <w:jc w:val="both"/>
-        <w:rPr>
-          <w:sz w:val="28"/>
-          <w:szCs w:val="28"/>
-        </w:rPr>
-      </w:pPr>
-      <w:r>
-        <w:rPr>
-          <w:rFonts w:ascii="Roboto" w:cs="Roboto" w:eastAsia="Roboto" w:hAnsi="Roboto"/>
-          <w:sz w:val="28"/>
-          <w:szCs w:val="28"/>
-          <w:rtl w:val="0"/>
-        </w:rPr>
-        <w:t xml:space="preserve">Microsoft Edge Desktop</w:t>
-      </w:r>
-    </w:p>
-    <w:p>
-      <w:pPr>
-        <w:spacing w:after="160" w:line="259" w:lineRule="auto"/>
-        <w:contextualSpacing w:val="0"/>
-        <w:jc w:val="both"/>
-        <w:rPr>
-          <w:rFonts w:ascii="Roboto" w:cs="Roboto" w:eastAsia="Roboto" w:hAnsi="Roboto"/>
-          <w:sz w:val="28"/>
-          <w:szCs w:val="28"/>
-        </w:rPr>
-      </w:pPr>
-      <w:r>
-        <w:rPr>
-          <w:rFonts w:ascii="Roboto" w:cs="Roboto" w:eastAsia="Roboto" w:hAnsi="Roboto"/>
-          <w:sz w:val="28"/>
-          <w:szCs w:val="28"/>
-          <w:rtl w:val="0"/>
-        </w:rPr>
-        <w:t xml:space="preserve">Egyéb böngészőkkel való kompatibilitás nem garantált. A lista elfogadásra vár.</w:t>
-      </w:r>
-    </w:p>
-    <w:p>
-      <w:pPr>
-        <w:pStyle w:val="Heading2"/>
-        <w:spacing w:after="0" w:before="40" w:line="259" w:lineRule="auto"/>
-        <w:contextualSpacing w:val="0"/>
-        <w:jc w:val="both"/>
-        <w:rPr>
-          <w:rFonts w:ascii="Roboto" w:cs="Roboto" w:eastAsia="Roboto" w:hAnsi="Roboto"/>
-        </w:rPr>
-      </w:pPr>
-      <w:bookmarkStart w:colFirst="0" w:colLast="0" w:name="_tyjcwt" w:id="6"/>
-      <w:bookmarkEnd w:id="6"/>
-      <w:r>
-        <w:rPr>
-          <w:rFonts w:ascii="Roboto" w:cs="Roboto" w:eastAsia="Roboto" w:hAnsi="Roboto"/>
-          <w:rtl w:val="0"/>
-        </w:rPr>
-        <w:t xml:space="preserve">Nyelv</w:t>
-      </w:r>
-    </w:p>
-    <w:p>
-      <w:pPr>
-        <w:spacing w:after="160" w:line="259" w:lineRule="auto"/>
-        <w:contextualSpacing w:val="0"/>
-        <w:jc w:val="both"/>
-        <w:rPr>
-          <w:rFonts w:ascii="Roboto" w:cs="Roboto" w:eastAsia="Roboto" w:hAnsi="Roboto"/>
-          <w:sz w:val="28"/>
-          <w:szCs w:val="28"/>
-        </w:rPr>
-      </w:pPr>
-      <w:r>
-        <w:rPr>
-          <w:rFonts w:ascii="Roboto" w:cs="Roboto" w:eastAsia="Roboto" w:hAnsi="Roboto"/>
-          <w:sz w:val="28"/>
-          <w:szCs w:val="28"/>
-          <w:rtl w:val="0"/>
-        </w:rPr>
-        <w:t xml:space="preserve">Magyar és angol, de könyvtári alapú, amit később könnyen lehet bővíteni.</w:t>
-      </w:r>
-    </w:p>
-    <w:p>
-      <w:pPr>
-        <w:pStyle w:val="Heading2"/>
-        <w:spacing w:after="0" w:before="40" w:line="259" w:lineRule="auto"/>
-        <w:contextualSpacing w:val="0"/>
-        <w:jc w:val="both"/>
-        <w:rPr>
-          <w:rFonts w:ascii="Roboto" w:cs="Roboto" w:eastAsia="Roboto" w:hAnsi="Roboto"/>
-        </w:rPr>
-      </w:pPr>
-      <w:bookmarkStart w:colFirst="0" w:colLast="0" w:name="_3dy6vkm" w:id="7"/>
-      <w:bookmarkEnd w:id="7"/>
-      <w:r>
-        <w:rPr>
-          <w:rFonts w:ascii="Roboto" w:cs="Roboto" w:eastAsia="Roboto" w:hAnsi="Roboto"/>
-          <w:rtl w:val="0"/>
-        </w:rPr>
-        <w:t xml:space="preserve">Hibakezelés</w:t>
-      </w:r>
-    </w:p>
-    <w:p>
-      <w:pPr>
-        <w:spacing w:after="160" w:line="259" w:lineRule="auto"/>
-        <w:contextualSpacing w:val="0"/>
-        <w:jc w:val="both"/>
-        <w:rPr>
-          <w:rFonts w:ascii="Roboto" w:cs="Roboto" w:eastAsia="Roboto" w:hAnsi="Roboto"/>
-          <w:sz w:val="28"/>
-          <w:szCs w:val="28"/>
-        </w:rPr>
-      </w:pPr>
-      <w:r>
-        <w:rPr>
-          <w:rFonts w:ascii="Roboto" w:cs="Roboto" w:eastAsia="Roboto" w:hAnsi="Roboto"/>
-          <w:sz w:val="28"/>
-          <w:szCs w:val="28"/>
-          <w:rtl w:val="0"/>
-        </w:rPr>
-        <w:t xml:space="preserve">A hibakezelés csak a dokumentumban explicit megjelölt üzeneteket adja. Ennél részletesebb hibajelzések nincsenek. Minden egyéb hiba egyszerű „szerver hiba” - ként fog megjelenni a felületen.</w:t>
-      </w:r>
-    </w:p>
-    <w:p>
-      <w:pPr>
-        <w:pStyle w:val="Heading2"/>
-        <w:spacing w:after="0" w:before="40" w:line="259" w:lineRule="auto"/>
-        <w:contextualSpacing w:val="0"/>
-        <w:jc w:val="both"/>
-        <w:rPr>
-          <w:rFonts w:ascii="Roboto" w:cs="Roboto" w:eastAsia="Roboto" w:hAnsi="Roboto"/>
-        </w:rPr>
-      </w:pPr>
-      <w:bookmarkStart w:colFirst="0" w:colLast="0" w:name="_1t3h5sf" w:id="8"/>
-      <w:bookmarkEnd w:id="8"/>
-      <w:r>
-        <w:rPr>
-          <w:rFonts w:ascii="Roboto" w:cs="Roboto" w:eastAsia="Roboto" w:hAnsi="Roboto"/>
-          <w:rtl w:val="0"/>
-        </w:rPr>
-        <w:t xml:space="preserve">Konfirmációk</w:t>
-      </w:r>
-    </w:p>
-    <w:p>
-      <w:pPr>
-        <w:spacing w:after="160" w:line="259" w:lineRule="auto"/>
-        <w:contextualSpacing w:val="0"/>
-        <w:jc w:val="both"/>
-        <w:rPr>
-          <w:rFonts w:ascii="Roboto" w:cs="Roboto" w:eastAsia="Roboto" w:hAnsi="Roboto"/>
-          <w:sz w:val="28"/>
-          <w:szCs w:val="28"/>
-        </w:rPr>
-      </w:pPr>
-      <w:r>
-        <w:rPr>
-          <w:rFonts w:ascii="Roboto" w:cs="Roboto" w:eastAsia="Roboto" w:hAnsi="Roboto"/>
-          <w:sz w:val="28"/>
-          <w:szCs w:val="28"/>
-          <w:rtl w:val="0"/>
-        </w:rPr>
-        <w:t xml:space="preserve">A rendszer egyes műveletei előtt megerősítő kérdést teszünk fel. Minden ilyen kérdés feltevő pont megemlítésre kerül a dokumentumban. A megerősítés után az adott funkció végrehajtásra kerül. A rendszernek nem része a végrehajtott funkciók eredményének visszavonása (undo).</w:t>
-      </w:r>
-    </w:p>
-    <w:p>
-      <w:pPr>
-        <w:pStyle w:val="Heading2"/>
-        <w:spacing w:after="0" w:before="40" w:line="259" w:lineRule="auto"/>
-        <w:contextualSpacing w:val="0"/>
-        <w:jc w:val="both"/>
-        <w:rPr>
-          <w:rFonts w:ascii="Roboto" w:cs="Roboto" w:eastAsia="Roboto" w:hAnsi="Roboto"/>
-        </w:rPr>
-      </w:pPr>
-      <w:bookmarkStart w:colFirst="0" w:colLast="0" w:name="_4d34og8" w:id="9"/>
-      <w:bookmarkEnd w:id="9"/>
-      <w:r>
-        <w:rPr>
-          <w:rFonts w:ascii="Roboto" w:cs="Roboto" w:eastAsia="Roboto" w:hAnsi="Roboto"/>
-          <w:rtl w:val="0"/>
-        </w:rPr>
-        <w:t xml:space="preserve">Paraméterek</w:t>
-      </w:r>
-    </w:p>
-    <w:p>
-      <w:pPr>
-        <w:spacing w:after="160" w:line="259" w:lineRule="auto"/>
-        <w:contextualSpacing w:val="0"/>
-        <w:jc w:val="both"/>
-        <w:rPr>
-          <w:rFonts w:ascii="Roboto" w:cs="Roboto" w:eastAsia="Roboto" w:hAnsi="Roboto"/>
-          <w:sz w:val="28"/>
-          <w:szCs w:val="28"/>
-        </w:rPr>
-      </w:pPr>
-      <w:r>
-        <w:rPr>
-          <w:rFonts w:ascii="Roboto" w:cs="Roboto" w:eastAsia="Roboto" w:hAnsi="Roboto"/>
-          <w:sz w:val="28"/>
-          <w:szCs w:val="28"/>
-          <w:rtl w:val="0"/>
-        </w:rPr>
-        <w:t xml:space="preserve">A rendszer egyes tulajdonságai paraméterezhetőek. Ezen paramétereknek felhasználó vagy adminisztrátor számára elérhető beállító felülete nincs. A paraméterekről, ha külön a dokumentum nem említi, a fejlesztő saját hatáskörben dönt. A paraméterek tárolási formájáról a fejlesztő szintén saját hatáskörben dönt.</w:t>
-      </w:r>
-    </w:p>
-    <w:p>
-      <w:pPr>
-        <w:pStyle w:val="Heading2"/>
-        <w:spacing w:after="0" w:before="40" w:line="259" w:lineRule="auto"/>
-        <w:contextualSpacing w:val="0"/>
-        <w:jc w:val="both"/>
-        <w:rPr>
-          <w:rFonts w:ascii="Roboto" w:cs="Roboto" w:eastAsia="Roboto" w:hAnsi="Roboto"/>
-        </w:rPr>
-      </w:pPr>
-      <w:bookmarkStart w:colFirst="0" w:colLast="0" w:name="_2s8eyo1" w:id="10"/>
-      <w:bookmarkEnd w:id="10"/>
-      <w:r>
-        <w:rPr>
-          <w:rFonts w:ascii="Roboto" w:cs="Roboto" w:eastAsia="Roboto" w:hAnsi="Roboto"/>
-          <w:rtl w:val="0"/>
-        </w:rPr>
-        <w:t xml:space="preserve">Adatvédelem</w:t>
-      </w:r>
-    </w:p>
-    <w:p>
-      <w:pPr>
-        <w:spacing w:after="160" w:line="259" w:lineRule="auto"/>
-        <w:contextualSpacing w:val="0"/>
-        <w:jc w:val="both"/>
-        <w:rPr>
-          <w:rFonts w:ascii="Roboto" w:cs="Roboto" w:eastAsia="Roboto" w:hAnsi="Roboto"/>
-          <w:sz w:val="28"/>
-          <w:szCs w:val="28"/>
-        </w:rPr>
-      </w:pPr>
-      <w:r>
-        <w:rPr>
-          <w:rFonts w:ascii="Roboto" w:cs="Roboto" w:eastAsia="Roboto" w:hAnsi="Roboto"/>
-          <w:sz w:val="28"/>
-          <w:szCs w:val="28"/>
-          <w:rtl w:val="0"/>
-        </w:rPr>
-        <w:t xml:space="preserve">A fejlesztő tudomása szerint a rendszer nem tartalmaz adatvédelemmel kapcsolatos törvény (2011. évi CXII. törvény vagy más törvények témába vágó fejezetei) hatálya alá tartozó információkat. Emiatt a fejlesztendő rendszer átadás - átvételekor nem vizsgáljuk az adatvédelmi jogszabályokkal konform működést.</w:t>
-      </w:r>
-    </w:p>
-    <w:p>
-      <w:pPr>
-        <w:pStyle w:val="Heading1"/>
-        <w:spacing w:after="0" w:before="240" w:line="259" w:lineRule="auto"/>
-        <w:contextualSpacing w:val="0"/>
-        <w:rPr>
-          <w:color w:val="0d0d0d"/>
-        </w:rPr>
-      </w:pPr>
-      <w:bookmarkStart w:colFirst="0" w:colLast="0" w:name="_17dp8vu" w:id="11"/>
-      <w:bookmarkEnd w:id="11"/>
-      <w:r>
-        <w:rPr>
-          <w:color w:val="0d0d0d"/>
-          <w:rtl w:val="0"/>
-        </w:rPr>
-        <w:t xml:space="preserve">Autentikáció</w:t>
-      </w:r>
-    </w:p>
-    <w:p>
-      <w:pPr>
-        <w:pStyle w:val="Heading2"/>
-        <w:spacing w:after="0" w:before="40" w:line="259" w:lineRule="auto"/>
-        <w:contextualSpacing w:val="0"/>
-        <w:jc w:val="both"/>
-        <w:rPr>
-          <w:rFonts w:ascii="Roboto" w:cs="Roboto" w:eastAsia="Roboto" w:hAnsi="Roboto"/>
-        </w:rPr>
-      </w:pPr>
-      <w:bookmarkStart w:colFirst="0" w:colLast="0" w:name="_3rdcrjn" w:id="12"/>
-      <w:bookmarkEnd w:id="12"/>
-      <w:r>
-        <w:rPr>
-          <w:rFonts w:ascii="Roboto" w:cs="Roboto" w:eastAsia="Roboto" w:hAnsi="Roboto"/>
-          <w:rtl w:val="0"/>
-        </w:rPr>
-        <w:t xml:space="preserve">Bejelentkezés</w:t>
-      </w:r>
-    </w:p>
-    <w:p>
-      <w:pPr>
-        <w:spacing w:after="160" w:line="259" w:lineRule="auto"/>
-        <w:contextualSpacing w:val="0"/>
-        <w:jc w:val="both"/>
-        <w:rPr>
-          <w:rFonts w:ascii="Roboto" w:cs="Roboto" w:eastAsia="Roboto" w:hAnsi="Roboto"/>
-          <w:sz w:val="28"/>
-          <w:szCs w:val="28"/>
-        </w:rPr>
-      </w:pPr>
-      <w:r>
-        <w:rPr>
-          <w:rFonts w:ascii="Roboto" w:cs="Roboto" w:eastAsia="Roboto" w:hAnsi="Roboto"/>
-          <w:sz w:val="28"/>
-          <w:szCs w:val="28"/>
-          <w:rtl w:val="0"/>
-        </w:rPr>
-        <w:t xml:space="preserve">Az autentikáció során a felhasználó azonosítja magát. </w:t>
-      </w:r>
-    </w:p>
-    <w:p>
-      <w:pPr>
-        <w:numPr>
-          <w:ilvl w:val="0"/>
-          <w:numId w:val="2"/>
-        </w:numPr>
-        <w:spacing w:after="160" w:line="259" w:lineRule="auto"/>
-        <w:ind w:left="720" w:hanging="360"/>
-        <w:contextualSpacing w:val="1"/>
-        <w:jc w:val="both"/>
-        <w:rPr>
-          <w:sz w:val="28"/>
-          <w:szCs w:val="28"/>
-        </w:rPr>
-      </w:pPr>
-      <w:r>
-        <w:rPr>
-          <w:rFonts w:ascii="Roboto" w:cs="Roboto" w:eastAsia="Roboto" w:hAnsi="Roboto"/>
-          <w:sz w:val="28"/>
-          <w:szCs w:val="28"/>
-          <w:rtl w:val="0"/>
-        </w:rPr>
-        <w:t xml:space="preserve">login_desktop_0.jpg (0. ábra)</w:t>
-      </w:r>
-    </w:p>
-    <w:p>
-      <w:pPr>
-        <w:numPr>
-          <w:ilvl w:val="0"/>
-          <w:numId w:val="2"/>
-        </w:numPr>
-        <w:spacing w:after="160" w:line="259" w:lineRule="auto"/>
-        <w:ind w:left="720" w:hanging="360"/>
-        <w:contextualSpacing w:val="1"/>
-        <w:jc w:val="both"/>
-        <w:rPr>
-          <w:sz w:val="28"/>
-          <w:szCs w:val="28"/>
-        </w:rPr>
-      </w:pPr>
-      <w:r>
-        <w:rPr>
-          <w:rFonts w:ascii="Roboto" w:cs="Roboto" w:eastAsia="Roboto" w:hAnsi="Roboto"/>
-          <w:sz w:val="28"/>
-          <w:szCs w:val="28"/>
-          <w:rtl w:val="0"/>
-        </w:rPr>
-        <w:t xml:space="preserve">login_mobil_0.png (1. ábra)</w:t>
-      </w:r>
-    </w:p>
-    <w:p>
-      <w:pPr>
-        <w:spacing w:after="160" w:line="259" w:lineRule="auto"/>
-        <w:contextualSpacing w:val="0"/>
-        <w:jc w:val="both"/>
-        <w:rPr>
-          <w:rFonts w:ascii="Roboto" w:cs="Roboto" w:eastAsia="Roboto" w:hAnsi="Roboto"/>
-          <w:sz w:val="28"/>
-          <w:szCs w:val="28"/>
-        </w:rPr>
-      </w:pPr>
-      <w:r>
-        <w:rPr>
-          <w:rFonts w:ascii="Roboto" w:cs="Roboto" w:eastAsia="Roboto" w:hAnsi="Roboto"/>
-          <w:sz w:val="28"/>
-          <w:szCs w:val="28"/>
-          <w:rtl w:val="0"/>
-        </w:rPr>
-        <w:t xml:space="preserve">Paraméterei:</w:t>
-      </w:r>
-    </w:p>
-    <w:p>
-      <w:pPr>
-        <w:numPr>
-          <w:ilvl w:val="0"/>
-          <w:numId w:val="11"/>
-        </w:numPr>
-        <w:spacing w:line="259" w:lineRule="auto"/>
-        <w:ind w:left="795" w:hanging="360"/>
-        <w:contextualSpacing w:val="1"/>
-        <w:jc w:val="both"/>
-        <w:rPr>
-          <w:sz w:val="28"/>
-          <w:szCs w:val="28"/>
-        </w:rPr>
-      </w:pPr>
-      <w:r>
-        <w:rPr>
-          <w:rFonts w:ascii="Roboto" w:cs="Roboto" w:eastAsia="Roboto" w:hAnsi="Roboto"/>
-          <w:sz w:val="28"/>
-          <w:szCs w:val="28"/>
-          <w:rtl w:val="0"/>
-        </w:rPr>
-        <w:t xml:space="preserve">Felhasználónév (email)</w:t>
-      </w:r>
-    </w:p>
-    <w:p>
-      <w:pPr>
-        <w:numPr>
-          <w:ilvl w:val="0"/>
-          <w:numId w:val="11"/>
-        </w:numPr>
-        <w:spacing w:after="160" w:line="259" w:lineRule="auto"/>
-        <w:ind w:left="795" w:hanging="360"/>
-        <w:contextualSpacing w:val="1"/>
-        <w:jc w:val="both"/>
-        <w:rPr>
-          <w:sz w:val="28"/>
-          <w:szCs w:val="28"/>
-        </w:rPr>
-      </w:pPr>
-      <w:r>
-        <w:rPr>
-          <w:rFonts w:ascii="Roboto" w:cs="Roboto" w:eastAsia="Roboto" w:hAnsi="Roboto"/>
-          <w:sz w:val="28"/>
-          <w:szCs w:val="28"/>
-          <w:rtl w:val="0"/>
-        </w:rPr>
-        <w:t xml:space="preserve">Jelszó</w:t>
-      </w:r>
-    </w:p>
-    <w:p>
-      <w:pPr>
-        <w:spacing w:after="160" w:line="259" w:lineRule="auto"/>
-        <w:contextualSpacing w:val="0"/>
-        <w:jc w:val="both"/>
-        <w:rPr>
-          <w:rFonts w:ascii="Roboto" w:cs="Roboto" w:eastAsia="Roboto" w:hAnsi="Roboto"/>
-          <w:sz w:val="28"/>
-          <w:szCs w:val="28"/>
-        </w:rPr>
-      </w:pPr>
-      <w:r>
-        <w:rPr>
-          <w:rFonts w:ascii="Roboto" w:cs="Roboto" w:eastAsia="Roboto" w:hAnsi="Roboto"/>
-          <w:sz w:val="28"/>
-          <w:szCs w:val="28"/>
-          <w:rtl w:val="0"/>
-        </w:rPr>
-        <w:t xml:space="preserve">Hibaüzenetek:</w:t>
       </w:r>
     </w:p>
     <w:p>
@@ -2609,7 +2106,32 @@
           <w:szCs w:val="28"/>
           <w:rtl w:val="0"/>
         </w:rPr>
-        <w:t xml:space="preserve">Hibás felhasználónév vagy jelszó</w:t>
+        <w:t xml:space="preserve">Mozilla Firefox Desktop, Android</w:t>
+      </w:r>
+    </w:p>
+    <w:p>
+      <w:pPr>
+        <w:numPr>
+          <w:ilvl w:val="0"/>
+          <w:numId w:val="10"/>
+        </w:numPr>
+        <w:spacing w:line="259" w:lineRule="auto"/>
+        <w:ind w:left="720" w:hanging="360"/>
+        <w:contextualSpacing w:val="1"/>
+        <w:jc w:val="both"/>
+        <w:rPr>
+          <w:sz w:val="28"/>
+          <w:szCs w:val="28"/>
+        </w:rPr>
+      </w:pPr>
+      <w:r>
+        <w:rPr>
+          <w:rFonts w:ascii="Roboto" w:cs="Roboto" w:eastAsia="Roboto" w:hAnsi="Roboto"/>
+          <w:sz w:val="28"/>
+          <w:szCs w:val="28"/>
+          <w:rtl w:val="0"/>
+        </w:rPr>
+        <w:t xml:space="preserve">Apple Safari OSX</w:t>
       </w:r>
     </w:p>
     <w:p>
@@ -2634,6 +2156,484 @@
           <w:szCs w:val="28"/>
           <w:rtl w:val="0"/>
         </w:rPr>
+        <w:t xml:space="preserve">Microsoft Edge Desktop</w:t>
+      </w:r>
+    </w:p>
+    <w:p>
+      <w:pPr>
+        <w:spacing w:after="160" w:line="259" w:lineRule="auto"/>
+        <w:contextualSpacing w:val="0"/>
+        <w:jc w:val="both"/>
+        <w:rPr>
+          <w:rFonts w:ascii="Roboto" w:cs="Roboto" w:eastAsia="Roboto" w:hAnsi="Roboto"/>
+          <w:sz w:val="28"/>
+          <w:szCs w:val="28"/>
+        </w:rPr>
+      </w:pPr>
+      <w:r>
+        <w:rPr>
+          <w:rFonts w:ascii="Roboto" w:cs="Roboto" w:eastAsia="Roboto" w:hAnsi="Roboto"/>
+          <w:sz w:val="28"/>
+          <w:szCs w:val="28"/>
+          <w:rtl w:val="0"/>
+        </w:rPr>
+        <w:t xml:space="preserve">Egyéb böngészőkkel való kompatibilitás nem garantált. A lista elfogadásra vár.</w:t>
+      </w:r>
+    </w:p>
+    <w:p>
+      <w:pPr>
+        <w:pStyle w:val="Heading2"/>
+        <w:spacing w:after="0" w:before="40" w:line="259" w:lineRule="auto"/>
+        <w:contextualSpacing w:val="0"/>
+        <w:jc w:val="both"/>
+        <w:rPr>
+          <w:rFonts w:ascii="Roboto" w:cs="Roboto" w:eastAsia="Roboto" w:hAnsi="Roboto"/>
+        </w:rPr>
+      </w:pPr>
+      <w:bookmarkStart w:colFirst="0" w:colLast="0" w:name="_tyjcwt" w:id="6"/>
+      <w:bookmarkEnd w:id="6"/>
+      <w:r>
+        <w:rPr>
+          <w:rFonts w:ascii="Roboto" w:cs="Roboto" w:eastAsia="Roboto" w:hAnsi="Roboto"/>
+          <w:rtl w:val="0"/>
+        </w:rPr>
+        <w:t xml:space="preserve">Nyelv</w:t>
+      </w:r>
+    </w:p>
+    <w:p>
+      <w:pPr>
+        <w:spacing w:after="160" w:line="259" w:lineRule="auto"/>
+        <w:contextualSpacing w:val="0"/>
+        <w:jc w:val="both"/>
+        <w:rPr>
+          <w:rFonts w:ascii="Roboto" w:cs="Roboto" w:eastAsia="Roboto" w:hAnsi="Roboto"/>
+          <w:sz w:val="28"/>
+          <w:szCs w:val="28"/>
+        </w:rPr>
+      </w:pPr>
+      <w:r>
+        <w:rPr>
+          <w:rFonts w:ascii="Roboto" w:cs="Roboto" w:eastAsia="Roboto" w:hAnsi="Roboto"/>
+          <w:sz w:val="28"/>
+          <w:szCs w:val="28"/>
+          <w:rtl w:val="0"/>
+        </w:rPr>
+        <w:t xml:space="preserve">Magyar és angol, de könyvtári alapú, amit később könnyen lehet bővíteni.</w:t>
+      </w:r>
+    </w:p>
+    <w:p>
+      <w:pPr>
+        <w:pStyle w:val="Heading2"/>
+        <w:spacing w:after="0" w:before="40" w:line="259" w:lineRule="auto"/>
+        <w:contextualSpacing w:val="0"/>
+        <w:jc w:val="both"/>
+        <w:rPr>
+          <w:rFonts w:ascii="Roboto" w:cs="Roboto" w:eastAsia="Roboto" w:hAnsi="Roboto"/>
+        </w:rPr>
+      </w:pPr>
+      <w:bookmarkStart w:colFirst="0" w:colLast="0" w:name="_3dy6vkm" w:id="7"/>
+      <w:bookmarkEnd w:id="7"/>
+      <w:r>
+        <w:rPr>
+          <w:rFonts w:ascii="Roboto" w:cs="Roboto" w:eastAsia="Roboto" w:hAnsi="Roboto"/>
+          <w:rtl w:val="0"/>
+        </w:rPr>
+        <w:t xml:space="preserve">Hibakezelés</w:t>
+      </w:r>
+    </w:p>
+    <w:p>
+      <w:pPr>
+        <w:spacing w:after="160" w:line="259" w:lineRule="auto"/>
+        <w:contextualSpacing w:val="0"/>
+        <w:jc w:val="both"/>
+        <w:rPr>
+          <w:rFonts w:ascii="Roboto" w:cs="Roboto" w:eastAsia="Roboto" w:hAnsi="Roboto"/>
+          <w:sz w:val="28"/>
+          <w:szCs w:val="28"/>
+        </w:rPr>
+      </w:pPr>
+      <w:r>
+        <w:rPr>
+          <w:rFonts w:ascii="Roboto" w:cs="Roboto" w:eastAsia="Roboto" w:hAnsi="Roboto"/>
+          <w:sz w:val="28"/>
+          <w:szCs w:val="28"/>
+          <w:rtl w:val="0"/>
+        </w:rPr>
+        <w:t xml:space="preserve">A hibakezelés csak a dokumentumban explicit megjelölt üzeneteket adja. Ennél részletesebb hibajelzések nincsenek. Minden egyéb hiba egyszerű „szerver hiba” - ként fog megjelenni a felületen.</w:t>
+      </w:r>
+    </w:p>
+    <w:p>
+      <w:pPr>
+        <w:pStyle w:val="Heading2"/>
+        <w:spacing w:after="0" w:before="40" w:line="259" w:lineRule="auto"/>
+        <w:contextualSpacing w:val="0"/>
+        <w:jc w:val="both"/>
+        <w:rPr>
+          <w:rFonts w:ascii="Roboto" w:cs="Roboto" w:eastAsia="Roboto" w:hAnsi="Roboto"/>
+        </w:rPr>
+      </w:pPr>
+      <w:bookmarkStart w:colFirst="0" w:colLast="0" w:name="_1t3h5sf" w:id="8"/>
+      <w:bookmarkEnd w:id="8"/>
+      <w:r>
+        <w:rPr>
+          <w:rFonts w:ascii="Roboto" w:cs="Roboto" w:eastAsia="Roboto" w:hAnsi="Roboto"/>
+          <w:rtl w:val="0"/>
+        </w:rPr>
+        <w:t xml:space="preserve">Konfirmációk</w:t>
+      </w:r>
+    </w:p>
+    <w:p>
+      <w:pPr>
+        <w:spacing w:after="160" w:line="259" w:lineRule="auto"/>
+        <w:contextualSpacing w:val="0"/>
+        <w:jc w:val="both"/>
+        <w:rPr>
+          <w:rFonts w:ascii="Roboto" w:cs="Roboto" w:eastAsia="Roboto" w:hAnsi="Roboto"/>
+          <w:sz w:val="28"/>
+          <w:szCs w:val="28"/>
+        </w:rPr>
+      </w:pPr>
+      <w:r>
+        <w:rPr>
+          <w:rFonts w:ascii="Roboto" w:cs="Roboto" w:eastAsia="Roboto" w:hAnsi="Roboto"/>
+          <w:sz w:val="28"/>
+          <w:szCs w:val="28"/>
+          <w:rtl w:val="0"/>
+        </w:rPr>
+        <w:t xml:space="preserve">A rendszer egyes műveletei előtt megerősítő kérdést teszünk fel. Minden ilyen kérdés feltevő pont megemlítésre kerül a dokumentumban. A megerősítés után az adott funkció végrehajtásra kerül. A rendszernek nem része a végrehajtott funkciók eredményének visszavonása (undo).</w:t>
+      </w:r>
+    </w:p>
+    <w:p>
+      <w:pPr>
+        <w:pStyle w:val="Heading2"/>
+        <w:spacing w:after="0" w:before="40" w:line="259" w:lineRule="auto"/>
+        <w:contextualSpacing w:val="0"/>
+        <w:jc w:val="both"/>
+        <w:rPr>
+          <w:rFonts w:ascii="Roboto" w:cs="Roboto" w:eastAsia="Roboto" w:hAnsi="Roboto"/>
+        </w:rPr>
+      </w:pPr>
+      <w:bookmarkStart w:colFirst="0" w:colLast="0" w:name="_4d34og8" w:id="9"/>
+      <w:bookmarkEnd w:id="9"/>
+      <w:r>
+        <w:rPr>
+          <w:rFonts w:ascii="Roboto" w:cs="Roboto" w:eastAsia="Roboto" w:hAnsi="Roboto"/>
+          <w:rtl w:val="0"/>
+        </w:rPr>
+        <w:t xml:space="preserve">Paraméterek</w:t>
+      </w:r>
+    </w:p>
+    <w:p>
+      <w:pPr>
+        <w:spacing w:after="160" w:line="259" w:lineRule="auto"/>
+        <w:contextualSpacing w:val="0"/>
+        <w:jc w:val="both"/>
+        <w:rPr>
+          <w:rFonts w:ascii="Roboto" w:cs="Roboto" w:eastAsia="Roboto" w:hAnsi="Roboto"/>
+          <w:sz w:val="28"/>
+          <w:szCs w:val="28"/>
+        </w:rPr>
+      </w:pPr>
+      <w:r>
+        <w:rPr>
+          <w:rFonts w:ascii="Roboto" w:cs="Roboto" w:eastAsia="Roboto" w:hAnsi="Roboto"/>
+          <w:sz w:val="28"/>
+          <w:szCs w:val="28"/>
+          <w:rtl w:val="0"/>
+        </w:rPr>
+        <w:t xml:space="preserve">A rendszer egyes tulajdonságai paraméterezhetőek. Ezen paramétereknek felhasználó vagy adminisztrátor számára elérhető beállító felülete nincs. A paraméterekről, ha külön a dokumentum nem említi, a fejlesztő saját hatáskörben dönt. A paraméterek tárolási formájáról a fejlesztő szintén saját hatáskörben dönt.</w:t>
+      </w:r>
+    </w:p>
+    <w:p>
+      <w:pPr>
+        <w:pStyle w:val="Heading2"/>
+        <w:spacing w:after="0" w:before="40" w:line="259" w:lineRule="auto"/>
+        <w:contextualSpacing w:val="0"/>
+        <w:jc w:val="both"/>
+        <w:rPr>
+          <w:rFonts w:ascii="Roboto" w:cs="Roboto" w:eastAsia="Roboto" w:hAnsi="Roboto"/>
+        </w:rPr>
+      </w:pPr>
+      <w:bookmarkStart w:colFirst="0" w:colLast="0" w:name="_2s8eyo1" w:id="10"/>
+      <w:bookmarkEnd w:id="10"/>
+      <w:r>
+        <w:rPr>
+          <w:rFonts w:ascii="Roboto" w:cs="Roboto" w:eastAsia="Roboto" w:hAnsi="Roboto"/>
+          <w:rtl w:val="0"/>
+        </w:rPr>
+        <w:t xml:space="preserve">Adatvédelem</w:t>
+      </w:r>
+    </w:p>
+    <w:p>
+      <w:pPr>
+        <w:spacing w:after="160" w:line="259" w:lineRule="auto"/>
+        <w:contextualSpacing w:val="0"/>
+        <w:jc w:val="both"/>
+        <w:rPr>
+          <w:rFonts w:ascii="Roboto" w:cs="Roboto" w:eastAsia="Roboto" w:hAnsi="Roboto"/>
+          <w:sz w:val="28"/>
+          <w:szCs w:val="28"/>
+        </w:rPr>
+      </w:pPr>
+      <w:r>
+        <w:rPr>
+          <w:rFonts w:ascii="Roboto" w:cs="Roboto" w:eastAsia="Roboto" w:hAnsi="Roboto"/>
+          <w:sz w:val="28"/>
+          <w:szCs w:val="28"/>
+          <w:rtl w:val="0"/>
+        </w:rPr>
+        <w:t xml:space="preserve">A fejlesztő tudomása szerint a rendszer nem tartalmaz adatvédelemmel kapcsolatos törvény (2011. évi CXII. törvény vagy más törvények témába vágó fejezetei) hatálya alá tartozó információkat. Emiatt a fejlesztendő rendszer átadás - átvételekor nem vizsgáljuk az adatvédelmi jogszabályokkal konform működést.</w:t>
+      </w:r>
+    </w:p>
+    <w:p>
+      <w:pPr>
+        <w:pStyle w:val="Heading1"/>
+        <w:spacing w:after="0" w:before="240" w:line="259" w:lineRule="auto"/>
+        <w:contextualSpacing w:val="0"/>
+        <w:rPr>
+          <w:color w:val="0d0d0d"/>
+        </w:rPr>
+      </w:pPr>
+      <w:bookmarkStart w:colFirst="0" w:colLast="0" w:name="_17dp8vu" w:id="11"/>
+      <w:bookmarkEnd w:id="11"/>
+      <w:r>
+        <w:rPr>
+          <w:color w:val="0d0d0d"/>
+          <w:rtl w:val="0"/>
+        </w:rPr>
+        <w:t xml:space="preserve">Autentikáció</w:t>
+      </w:r>
+    </w:p>
+    <w:p>
+      <w:pPr>
+        <w:pStyle w:val="Heading2"/>
+        <w:spacing w:after="0" w:before="40" w:line="259" w:lineRule="auto"/>
+        <w:contextualSpacing w:val="0"/>
+        <w:jc w:val="both"/>
+        <w:rPr>
+          <w:rFonts w:ascii="Roboto" w:cs="Roboto" w:eastAsia="Roboto" w:hAnsi="Roboto"/>
+        </w:rPr>
+      </w:pPr>
+      <w:bookmarkStart w:colFirst="0" w:colLast="0" w:name="_3rdcrjn" w:id="12"/>
+      <w:bookmarkEnd w:id="12"/>
+      <w:r>
+        <w:rPr>
+          <w:rFonts w:ascii="Roboto" w:cs="Roboto" w:eastAsia="Roboto" w:hAnsi="Roboto"/>
+          <w:rtl w:val="0"/>
+        </w:rPr>
+        <w:t xml:space="preserve">Bejelentkezés</w:t>
+      </w:r>
+    </w:p>
+    <w:p>
+      <w:pPr>
+        <w:spacing w:after="160" w:line="259" w:lineRule="auto"/>
+        <w:contextualSpacing w:val="0"/>
+        <w:jc w:val="both"/>
+        <w:rPr>
+          <w:rFonts w:ascii="Roboto" w:cs="Roboto" w:eastAsia="Roboto" w:hAnsi="Roboto"/>
+          <w:sz w:val="28"/>
+          <w:szCs w:val="28"/>
+        </w:rPr>
+      </w:pPr>
+      <w:r>
+        <w:rPr>
+          <w:rFonts w:ascii="Roboto" w:cs="Roboto" w:eastAsia="Roboto" w:hAnsi="Roboto"/>
+          <w:sz w:val="28"/>
+          <w:szCs w:val="28"/>
+          <w:rtl w:val="0"/>
+        </w:rPr>
+        <w:t xml:space="preserve">Az autentikáció során a felhasználó azonosítja magát. </w:t>
+      </w:r>
+    </w:p>
+    <w:p>
+      <w:pPr>
+        <w:numPr>
+          <w:ilvl w:val="0"/>
+          <w:numId w:val="9"/>
+        </w:numPr>
+        <w:spacing w:after="160" w:line="259" w:lineRule="auto"/>
+        <w:ind w:left="720" w:hanging="360"/>
+        <w:contextualSpacing w:val="1"/>
+        <w:jc w:val="both"/>
+        <w:rPr>
+          <w:sz w:val="28"/>
+          <w:szCs w:val="28"/>
+        </w:rPr>
+      </w:pPr>
+      <w:r>
+        <w:rPr>
+          <w:rFonts w:ascii="Roboto" w:cs="Roboto" w:eastAsia="Roboto" w:hAnsi="Roboto"/>
+          <w:sz w:val="28"/>
+          <w:szCs w:val="28"/>
+          <w:rtl w:val="0"/>
+        </w:rPr>
+        <w:t xml:space="preserve">login_desktop_0.jpg (0. ábra)</w:t>
+      </w:r>
+    </w:p>
+    <w:p>
+      <w:pPr>
+        <w:numPr>
+          <w:ilvl w:val="0"/>
+          <w:numId w:val="9"/>
+        </w:numPr>
+        <w:spacing w:after="160" w:line="259" w:lineRule="auto"/>
+        <w:ind w:left="720" w:hanging="360"/>
+        <w:contextualSpacing w:val="1"/>
+        <w:jc w:val="both"/>
+        <w:rPr>
+          <w:sz w:val="28"/>
+          <w:szCs w:val="28"/>
+        </w:rPr>
+      </w:pPr>
+      <w:r>
+        <w:rPr>
+          <w:rFonts w:ascii="Roboto" w:cs="Roboto" w:eastAsia="Roboto" w:hAnsi="Roboto"/>
+          <w:sz w:val="28"/>
+          <w:szCs w:val="28"/>
+          <w:rtl w:val="0"/>
+        </w:rPr>
+        <w:t xml:space="preserve">login_mobil_0.png (1. ábra)</w:t>
+      </w:r>
+    </w:p>
+    <w:p>
+      <w:pPr>
+        <w:spacing w:after="160" w:line="259" w:lineRule="auto"/>
+        <w:contextualSpacing w:val="0"/>
+        <w:jc w:val="both"/>
+        <w:rPr>
+          <w:rFonts w:ascii="Roboto" w:cs="Roboto" w:eastAsia="Roboto" w:hAnsi="Roboto"/>
+          <w:sz w:val="28"/>
+          <w:szCs w:val="28"/>
+        </w:rPr>
+      </w:pPr>
+      <w:r>
+        <w:rPr>
+          <w:rFonts w:ascii="Roboto" w:cs="Roboto" w:eastAsia="Roboto" w:hAnsi="Roboto"/>
+          <w:sz w:val="28"/>
+          <w:szCs w:val="28"/>
+          <w:rtl w:val="0"/>
+        </w:rPr>
+        <w:t xml:space="preserve">Paraméterei:</w:t>
+      </w:r>
+    </w:p>
+    <w:p>
+      <w:pPr>
+        <w:numPr>
+          <w:ilvl w:val="0"/>
+          <w:numId w:val="8"/>
+        </w:numPr>
+        <w:spacing w:line="259" w:lineRule="auto"/>
+        <w:ind w:left="795" w:hanging="360"/>
+        <w:contextualSpacing w:val="1"/>
+        <w:jc w:val="both"/>
+        <w:rPr>
+          <w:sz w:val="28"/>
+          <w:szCs w:val="28"/>
+        </w:rPr>
+      </w:pPr>
+      <w:r>
+        <w:rPr>
+          <w:rFonts w:ascii="Roboto" w:cs="Roboto" w:eastAsia="Roboto" w:hAnsi="Roboto"/>
+          <w:sz w:val="28"/>
+          <w:szCs w:val="28"/>
+          <w:rtl w:val="0"/>
+        </w:rPr>
+        <w:t xml:space="preserve">Felhasználónév (email)</w:t>
+      </w:r>
+    </w:p>
+    <w:p>
+      <w:pPr>
+        <w:numPr>
+          <w:ilvl w:val="0"/>
+          <w:numId w:val="8"/>
+        </w:numPr>
+        <w:spacing w:after="160" w:line="259" w:lineRule="auto"/>
+        <w:ind w:left="795" w:hanging="360"/>
+        <w:contextualSpacing w:val="1"/>
+        <w:jc w:val="both"/>
+        <w:rPr>
+          <w:sz w:val="28"/>
+          <w:szCs w:val="28"/>
+        </w:rPr>
+      </w:pPr>
+      <w:r>
+        <w:rPr>
+          <w:rFonts w:ascii="Roboto" w:cs="Roboto" w:eastAsia="Roboto" w:hAnsi="Roboto"/>
+          <w:sz w:val="28"/>
+          <w:szCs w:val="28"/>
+          <w:rtl w:val="0"/>
+        </w:rPr>
+        <w:t xml:space="preserve">Jelszó</w:t>
+      </w:r>
+    </w:p>
+    <w:p>
+      <w:pPr>
+        <w:spacing w:after="160" w:line="259" w:lineRule="auto"/>
+        <w:contextualSpacing w:val="0"/>
+        <w:jc w:val="both"/>
+        <w:rPr>
+          <w:rFonts w:ascii="Roboto" w:cs="Roboto" w:eastAsia="Roboto" w:hAnsi="Roboto"/>
+          <w:sz w:val="28"/>
+          <w:szCs w:val="28"/>
+        </w:rPr>
+      </w:pPr>
+      <w:r>
+        <w:rPr>
+          <w:rFonts w:ascii="Roboto" w:cs="Roboto" w:eastAsia="Roboto" w:hAnsi="Roboto"/>
+          <w:sz w:val="28"/>
+          <w:szCs w:val="28"/>
+          <w:rtl w:val="0"/>
+        </w:rPr>
+        <w:t xml:space="preserve">Hibaüzenetek:</w:t>
+      </w:r>
+    </w:p>
+    <w:p>
+      <w:pPr>
+        <w:numPr>
+          <w:ilvl w:val="0"/>
+          <w:numId w:val="7"/>
+        </w:numPr>
+        <w:spacing w:line="259" w:lineRule="auto"/>
+        <w:ind w:left="720" w:hanging="360"/>
+        <w:contextualSpacing w:val="1"/>
+        <w:jc w:val="both"/>
+        <w:rPr>
+          <w:sz w:val="28"/>
+          <w:szCs w:val="28"/>
+        </w:rPr>
+      </w:pPr>
+      <w:r>
+        <w:rPr>
+          <w:rFonts w:ascii="Roboto" w:cs="Roboto" w:eastAsia="Roboto" w:hAnsi="Roboto"/>
+          <w:sz w:val="28"/>
+          <w:szCs w:val="28"/>
+          <w:rtl w:val="0"/>
+        </w:rPr>
+        <w:t xml:space="preserve">Hibás felhasználónév vagy jelszó</w:t>
+      </w:r>
+    </w:p>
+    <w:p>
+      <w:pPr>
+        <w:numPr>
+          <w:ilvl w:val="0"/>
+          <w:numId w:val="7"/>
+        </w:numPr>
+        <w:spacing w:after="160" w:line="259" w:lineRule="auto"/>
+        <w:ind w:left="720" w:hanging="360"/>
+        <w:contextualSpacing w:val="1"/>
+        <w:jc w:val="both"/>
+        <w:rPr>
+          <w:sz w:val="28"/>
+          <w:szCs w:val="28"/>
+        </w:rPr>
+      </w:pPr>
+      <w:r>
+        <w:rPr>
+          <w:rFonts w:ascii="Roboto" w:cs="Roboto" w:eastAsia="Roboto" w:hAnsi="Roboto"/>
+          <w:sz w:val="28"/>
+          <w:szCs w:val="28"/>
+          <w:rtl w:val="0"/>
+        </w:rPr>
         <w:t xml:space="preserve">Szerver nem elérhető</w:t>
       </w:r>
     </w:p>
@@ -2658,12 +2658,12 @@
           <wp:inline distB="114300" distT="114300" distL="114300" distR="114300">
             <wp:extent cx="5734050" cy="2667000"/>
             <wp:effectExtent b="12700" l="12700" r="12700" t="12700"/>
-            <wp:docPr id="1" name="image3.jpg"/>
+            <wp:docPr id="1" name="image14.jpg"/>
             <a:graphic>
               <a:graphicData uri="http://schemas.openxmlformats.org/drawingml/2006/picture">
                 <pic:pic>
                   <pic:nvPicPr>
-                    <pic:cNvPr id="0" name="image3.jpg"/>
+                    <pic:cNvPr id="0" name="image14.jpg"/>
                     <pic:cNvPicPr preferRelativeResize="0"/>
                   </pic:nvPicPr>
                   <pic:blipFill>
@@ -2740,12 +2740,12 @@
           <wp:inline distB="114300" distT="114300" distL="114300" distR="114300">
             <wp:extent cx="2630794" cy="4281488"/>
             <wp:effectExtent b="12700" l="12700" r="12700" t="12700"/>
-            <wp:docPr id="3" name="image7.png"/>
+            <wp:docPr id="5" name="image18.png"/>
             <a:graphic>
               <a:graphicData uri="http://schemas.openxmlformats.org/drawingml/2006/picture">
                 <pic:pic>
                   <pic:nvPicPr>
-                    <pic:cNvPr id="0" name="image7.png"/>
+                    <pic:cNvPr id="0" name="image18.png"/>
                     <pic:cNvPicPr preferRelativeResize="0"/>
                   </pic:nvPicPr>
                   <pic:blipFill>
@@ -2784,7 +2784,7 @@
       <w:pPr>
         <w:numPr>
           <w:ilvl w:val="0"/>
-          <w:numId w:val="5"/>
+          <w:numId w:val="4"/>
         </w:numPr>
         <w:spacing w:after="160" w:line="259" w:lineRule="auto"/>
         <w:ind w:left="720" w:hanging="360"/>
@@ -2852,7 +2852,7 @@
       <w:pPr>
         <w:numPr>
           <w:ilvl w:val="0"/>
-          <w:numId w:val="2"/>
+          <w:numId w:val="9"/>
         </w:numPr>
         <w:spacing w:after="160" w:line="259" w:lineRule="auto"/>
         <w:ind w:left="720" w:hanging="360"/>
@@ -2894,12 +2894,12 @@
           <wp:inline distB="114300" distT="114300" distL="114300" distR="114300">
             <wp:extent cx="5734050" cy="2654300"/>
             <wp:effectExtent b="12700" l="12700" r="12700" t="12700"/>
-            <wp:docPr id="4" name="image8.jpg"/>
+            <wp:docPr id="8" name="image21.jpg"/>
             <a:graphic>
               <a:graphicData uri="http://schemas.openxmlformats.org/drawingml/2006/picture">
                 <pic:pic>
                   <pic:nvPicPr>
-                    <pic:cNvPr id="0" name="image8.jpg"/>
+                    <pic:cNvPr id="0" name="image21.jpg"/>
                     <pic:cNvPicPr preferRelativeResize="0"/>
                   </pic:nvPicPr>
                   <pic:blipFill>
@@ -3056,6 +3056,38 @@
     <w:p>
       <w:pPr>
         <w:pStyle w:val="Heading2"/>
+        <w:contextualSpacing w:val="0"/>
+        <w:rPr/>
+      </w:pPr>
+      <w:bookmarkStart w:colFirst="0" w:colLast="0" w:name="_spvxnvxleu04" w:id="16"/>
+      <w:bookmarkEnd w:id="16"/>
+      <w:r>
+        <w:rPr>
+          <w:rtl w:val="0"/>
+        </w:rPr>
+        <w:t xml:space="preserve">Felhasználó fiók beállításai</w:t>
+      </w:r>
+    </w:p>
+    <w:p>
+      <w:pPr>
+        <w:contextualSpacing w:val="0"/>
+        <w:rPr/>
+      </w:pPr>
+      <w:r>
+        <w:rPr>
+          <w:rtl w:val="0"/>
+        </w:rPr>
+        <w:t xml:space="preserve">A felhasználó itt tudja elérni a személyes információkat és azokat módosítani. //todo</w:t>
+      </w:r>
+      <w:r>
+        <w:rPr>
+          <w:rtl w:val="0"/>
+        </w:rPr>
+      </w:r>
+    </w:p>
+    <w:p>
+      <w:pPr>
+        <w:pStyle w:val="Heading2"/>
         <w:spacing w:after="0" w:before="40" w:line="259" w:lineRule="auto"/>
         <w:contextualSpacing w:val="0"/>
         <w:jc w:val="both"/>
@@ -3063,8 +3095,8 @@
           <w:rFonts w:ascii="Roboto" w:cs="Roboto" w:eastAsia="Roboto" w:hAnsi="Roboto"/>
         </w:rPr>
       </w:pPr>
-      <w:bookmarkStart w:colFirst="0" w:colLast="0" w:name="_1ksv4uv" w:id="16"/>
-      <w:bookmarkEnd w:id="16"/>
+      <w:bookmarkStart w:colFirst="0" w:colLast="0" w:name="_1ksv4uv" w:id="17"/>
+      <w:bookmarkEnd w:id="17"/>
       <w:r>
         <w:rPr>
           <w:rFonts w:ascii="Roboto" w:cs="Roboto" w:eastAsia="Roboto" w:hAnsi="Roboto"/>
@@ -3103,8 +3135,8 @@
           <w:color w:val="0d0d0d"/>
         </w:rPr>
       </w:pPr>
-      <w:bookmarkStart w:colFirst="0" w:colLast="0" w:name="_44sinio" w:id="17"/>
-      <w:bookmarkEnd w:id="17"/>
+      <w:bookmarkStart w:colFirst="0" w:colLast="0" w:name="_44sinio" w:id="18"/>
+      <w:bookmarkEnd w:id="18"/>
       <w:r>
         <w:rPr>
           <w:color w:val="0d0d0d"/>
@@ -3123,8 +3155,8 @@
           <w:rFonts w:ascii="Roboto" w:cs="Roboto" w:eastAsia="Roboto" w:hAnsi="Roboto"/>
         </w:rPr>
       </w:pPr>
-      <w:bookmarkStart w:colFirst="0" w:colLast="0" w:name="_2jxsxqh" w:id="18"/>
-      <w:bookmarkEnd w:id="18"/>
+      <w:bookmarkStart w:colFirst="0" w:colLast="0" w:name="_2jxsxqh" w:id="19"/>
+      <w:bookmarkEnd w:id="19"/>
       <w:r>
         <w:rPr>
           <w:rFonts w:ascii="Roboto" w:cs="Roboto" w:eastAsia="Roboto" w:hAnsi="Roboto"/>
@@ -3164,8 +3196,8 @@
           <w:rFonts w:ascii="Roboto" w:cs="Roboto" w:eastAsia="Roboto" w:hAnsi="Roboto"/>
         </w:rPr>
       </w:pPr>
-      <w:bookmarkStart w:colFirst="0" w:colLast="0" w:name="_z337ya" w:id="19"/>
-      <w:bookmarkEnd w:id="19"/>
+      <w:bookmarkStart w:colFirst="0" w:colLast="0" w:name="_z337ya" w:id="20"/>
+      <w:bookmarkEnd w:id="20"/>
       <w:r>
         <w:rPr>
           <w:rFonts w:ascii="Roboto" w:cs="Roboto" w:eastAsia="Roboto" w:hAnsi="Roboto"/>
@@ -3205,8 +3237,8 @@
           <w:rFonts w:ascii="Roboto" w:cs="Roboto" w:eastAsia="Roboto" w:hAnsi="Roboto"/>
         </w:rPr>
       </w:pPr>
-      <w:bookmarkStart w:colFirst="0" w:colLast="0" w:name="_3j2qqm3" w:id="20"/>
-      <w:bookmarkEnd w:id="20"/>
+      <w:bookmarkStart w:colFirst="0" w:colLast="0" w:name="_3j2qqm3" w:id="21"/>
+      <w:bookmarkEnd w:id="21"/>
       <w:r>
         <w:rPr>
           <w:rFonts w:ascii="Roboto" w:cs="Roboto" w:eastAsia="Roboto" w:hAnsi="Roboto"/>
@@ -3240,7 +3272,7 @@
       <w:pPr>
         <w:numPr>
           <w:ilvl w:val="0"/>
-          <w:numId w:val="7"/>
+          <w:numId w:val="16"/>
         </w:numPr>
         <w:spacing w:line="259" w:lineRule="auto"/>
         <w:ind w:left="720" w:hanging="360"/>
@@ -3278,7 +3310,7 @@
                 <wp:extent cx="180975" cy="190500"/>
                 <wp:effectExtent b="0" l="0" r="0" t="0"/>
                 <wp:wrapNone/>
-                <wp:docPr id="10" name=""/>
+                <wp:docPr id="17" name=""/>
                 <a:graphic>
                   <a:graphicData uri="http://schemas.microsoft.com/office/word/2010/wordprocessingShape">
                     <wps:wsp>
@@ -3331,12 +3363,12 @@
                 <wp:extent cx="180975" cy="190500"/>
                 <wp:effectExtent b="0" l="0" r="0" t="0"/>
                 <wp:wrapNone/>
-                <wp:docPr id="10" name="image20.png"/>
+                <wp:docPr id="17" name="image34.png"/>
                 <a:graphic>
                   <a:graphicData uri="http://schemas.openxmlformats.org/drawingml/2006/picture">
                     <pic:pic>
                       <pic:nvPicPr>
-                        <pic:cNvPr id="0" name="image20.png"/>
+                        <pic:cNvPr id="0" name="image34.png"/>
                         <pic:cNvPicPr preferRelativeResize="0"/>
                       </pic:nvPicPr>
                       <pic:blipFill>
@@ -3367,7 +3399,7 @@
       <w:pPr>
         <w:numPr>
           <w:ilvl w:val="0"/>
-          <w:numId w:val="7"/>
+          <w:numId w:val="16"/>
         </w:numPr>
         <w:spacing w:line="259" w:lineRule="auto"/>
         <w:ind w:left="720" w:hanging="360"/>
@@ -3405,7 +3437,7 @@
                 <wp:extent cx="180975" cy="190500"/>
                 <wp:effectExtent b="0" l="0" r="0" t="0"/>
                 <wp:wrapNone/>
-                <wp:docPr id="11" name=""/>
+                <wp:docPr id="18" name=""/>
                 <a:graphic>
                   <a:graphicData uri="http://schemas.microsoft.com/office/word/2010/wordprocessingShape">
                     <wps:wsp>
@@ -3458,12 +3490,12 @@
                 <wp:extent cx="180975" cy="190500"/>
                 <wp:effectExtent b="0" l="0" r="0" t="0"/>
                 <wp:wrapNone/>
-                <wp:docPr id="11" name="image22.png"/>
+                <wp:docPr id="18" name="image36.png"/>
                 <a:graphic>
                   <a:graphicData uri="http://schemas.openxmlformats.org/drawingml/2006/picture">
                     <pic:pic>
                       <pic:nvPicPr>
-                        <pic:cNvPr id="0" name="image22.png"/>
+                        <pic:cNvPr id="0" name="image36.png"/>
                         <pic:cNvPicPr preferRelativeResize="0"/>
                       </pic:nvPicPr>
                       <pic:blipFill>
@@ -3494,7 +3526,7 @@
       <w:pPr>
         <w:numPr>
           <w:ilvl w:val="0"/>
-          <w:numId w:val="7"/>
+          <w:numId w:val="16"/>
         </w:numPr>
         <w:spacing w:line="259" w:lineRule="auto"/>
         <w:ind w:left="720" w:hanging="360"/>
@@ -3531,7 +3563,7 @@
                 <wp:extent cx="180975" cy="190500"/>
                 <wp:effectExtent b="0" l="0" r="0" t="0"/>
                 <wp:wrapNone/>
-                <wp:docPr id="8" name=""/>
+                <wp:docPr id="15" name=""/>
                 <a:graphic>
                   <a:graphicData uri="http://schemas.microsoft.com/office/word/2010/wordprocessingShape">
                     <wps:wsp>
@@ -3584,12 +3616,12 @@
                 <wp:extent cx="180975" cy="190500"/>
                 <wp:effectExtent b="0" l="0" r="0" t="0"/>
                 <wp:wrapNone/>
-                <wp:docPr id="8" name="image16.png"/>
+                <wp:docPr id="15" name="image30.png"/>
                 <a:graphic>
                   <a:graphicData uri="http://schemas.openxmlformats.org/drawingml/2006/picture">
                     <pic:pic>
                       <pic:nvPicPr>
-                        <pic:cNvPr id="0" name="image16.png"/>
+                        <pic:cNvPr id="0" name="image30.png"/>
                         <pic:cNvPicPr preferRelativeResize="0"/>
                       </pic:nvPicPr>
                       <pic:blipFill>
@@ -3620,7 +3652,7 @@
       <w:pPr>
         <w:numPr>
           <w:ilvl w:val="0"/>
-          <w:numId w:val="7"/>
+          <w:numId w:val="16"/>
         </w:numPr>
         <w:spacing w:line="259" w:lineRule="auto"/>
         <w:ind w:left="720" w:hanging="360"/>
@@ -3658,7 +3690,7 @@
                 <wp:extent cx="180975" cy="190500"/>
                 <wp:effectExtent b="0" l="0" r="0" t="0"/>
                 <wp:wrapNone/>
-                <wp:docPr id="12" name=""/>
+                <wp:docPr id="19" name=""/>
                 <a:graphic>
                   <a:graphicData uri="http://schemas.microsoft.com/office/word/2010/wordprocessingShape">
                     <wps:wsp>
@@ -3711,12 +3743,12 @@
                 <wp:extent cx="180975" cy="190500"/>
                 <wp:effectExtent b="0" l="0" r="0" t="0"/>
                 <wp:wrapNone/>
-                <wp:docPr id="12" name="image24.png"/>
+                <wp:docPr id="19" name="image38.png"/>
                 <a:graphic>
                   <a:graphicData uri="http://schemas.openxmlformats.org/drawingml/2006/picture">
                     <pic:pic>
                       <pic:nvPicPr>
-                        <pic:cNvPr id="0" name="image24.png"/>
+                        <pic:cNvPr id="0" name="image38.png"/>
                         <pic:cNvPicPr preferRelativeResize="0"/>
                       </pic:nvPicPr>
                       <pic:blipFill>
@@ -3747,7 +3779,7 @@
       <w:pPr>
         <w:numPr>
           <w:ilvl w:val="0"/>
-          <w:numId w:val="7"/>
+          <w:numId w:val="16"/>
         </w:numPr>
         <w:spacing w:line="259" w:lineRule="auto"/>
         <w:ind w:left="720" w:hanging="360"/>
@@ -3786,7 +3818,7 @@
                 <wp:extent cx="184150" cy="193675"/>
                 <wp:effectExtent b="0" l="0" r="0" t="0"/>
                 <wp:wrapNone/>
-                <wp:docPr id="9" name=""/>
+                <wp:docPr id="16" name=""/>
                 <a:graphic>
                   <a:graphicData uri="http://schemas.microsoft.com/office/word/2010/wordprocessingShape">
                     <wps:wsp>
@@ -3845,12 +3877,12 @@
                 <wp:extent cx="184150" cy="193675"/>
                 <wp:effectExtent b="0" l="0" r="0" t="0"/>
                 <wp:wrapNone/>
-                <wp:docPr id="9" name="image18.png"/>
+                <wp:docPr id="16" name="image32.png"/>
                 <a:graphic>
                   <a:graphicData uri="http://schemas.openxmlformats.org/drawingml/2006/picture">
                     <pic:pic>
                       <pic:nvPicPr>
-                        <pic:cNvPr id="0" name="image18.png"/>
+                        <pic:cNvPr id="0" name="image32.png"/>
                         <pic:cNvPicPr preferRelativeResize="0"/>
                       </pic:nvPicPr>
                       <pic:blipFill>
@@ -3881,7 +3913,7 @@
       <w:pPr>
         <w:numPr>
           <w:ilvl w:val="0"/>
-          <w:numId w:val="7"/>
+          <w:numId w:val="16"/>
         </w:numPr>
         <w:spacing w:after="160" w:line="259" w:lineRule="auto"/>
         <w:ind w:left="720" w:hanging="360"/>
@@ -3920,7 +3952,7 @@
                 <wp:extent cx="180975" cy="190500"/>
                 <wp:effectExtent b="0" l="0" r="0" t="0"/>
                 <wp:wrapNone/>
-                <wp:docPr id="7" name=""/>
+                <wp:docPr id="14" name=""/>
                 <a:graphic>
                   <a:graphicData uri="http://schemas.microsoft.com/office/word/2010/wordprocessingShape">
                     <wps:wsp>
@@ -3973,12 +4005,12 @@
                 <wp:extent cx="180975" cy="190500"/>
                 <wp:effectExtent b="0" l="0" r="0" t="0"/>
                 <wp:wrapNone/>
-                <wp:docPr id="7" name="image14.png"/>
+                <wp:docPr id="14" name="image28.png"/>
                 <a:graphic>
                   <a:graphicData uri="http://schemas.openxmlformats.org/drawingml/2006/picture">
                     <pic:pic>
                       <pic:nvPicPr>
-                        <pic:cNvPr id="0" name="image14.png"/>
+                        <pic:cNvPr id="0" name="image28.png"/>
                         <pic:cNvPicPr preferRelativeResize="0"/>
                       </pic:nvPicPr>
                       <pic:blipFill>
@@ -4015,8 +4047,8 @@
           <w:rFonts w:ascii="Roboto" w:cs="Roboto" w:eastAsia="Roboto" w:hAnsi="Roboto"/>
         </w:rPr>
       </w:pPr>
-      <w:bookmarkStart w:colFirst="0" w:colLast="0" w:name="_1y810tw" w:id="21"/>
-      <w:bookmarkEnd w:id="21"/>
+      <w:bookmarkStart w:colFirst="0" w:colLast="0" w:name="_1y810tw" w:id="22"/>
+      <w:bookmarkEnd w:id="22"/>
       <w:r>
         <w:rPr>
           <w:rFonts w:ascii="Roboto" w:cs="Roboto" w:eastAsia="Roboto" w:hAnsi="Roboto"/>
@@ -4054,8 +4086,8 @@
         <w:jc w:val="both"/>
         <w:rPr/>
       </w:pPr>
-      <w:bookmarkStart w:colFirst="0" w:colLast="0" w:name="_l3sz9c31vyi3" w:id="22"/>
-      <w:bookmarkEnd w:id="22"/>
+      <w:bookmarkStart w:colFirst="0" w:colLast="0" w:name="_l3sz9c31vyi3" w:id="23"/>
+      <w:bookmarkEnd w:id="23"/>
       <w:r>
         <w:rPr>
           <w:rtl w:val="0"/>
@@ -4084,14 +4116,14 @@
         <w:rPr>
           <w:rtl w:val="0"/>
         </w:rPr>
-        <w:t xml:space="preserve">A felületen minden combo és táblázat rendezett. A rendezés szempontjai:</w:t>
+        <w:t xml:space="preserve">A felületen minden combo és kártya rendezett. A rendezés szempontjai:</w:t>
       </w:r>
     </w:p>
     <w:p>
       <w:pPr>
         <w:numPr>
           <w:ilvl w:val="0"/>
-          <w:numId w:val="1"/>
+          <w:numId w:val="2"/>
         </w:numPr>
         <w:ind w:left="720" w:hanging="360"/>
       </w:pPr>
@@ -4106,7 +4138,7 @@
       <w:pPr>
         <w:numPr>
           <w:ilvl w:val="0"/>
-          <w:numId w:val="1"/>
+          <w:numId w:val="2"/>
         </w:numPr>
         <w:ind w:left="720" w:hanging="360"/>
       </w:pPr>
@@ -4121,7 +4153,7 @@
       <w:pPr>
         <w:numPr>
           <w:ilvl w:val="0"/>
-          <w:numId w:val="1"/>
+          <w:numId w:val="2"/>
         </w:numPr>
         <w:ind w:left="720" w:hanging="360"/>
         <w:rPr>
@@ -4153,8 +4185,8 @@
         <w:contextualSpacing w:val="0"/>
         <w:rPr/>
       </w:pPr>
-      <w:bookmarkStart w:colFirst="0" w:colLast="0" w:name="_ngrvreij751n" w:id="23"/>
-      <w:bookmarkEnd w:id="23"/>
+      <w:bookmarkStart w:colFirst="0" w:colLast="0" w:name="_ngrvreij751n" w:id="24"/>
+      <w:bookmarkEnd w:id="24"/>
       <w:r>
         <w:rPr>
           <w:rtl w:val="0"/>
@@ -4180,8 +4212,8 @@
         <w:contextualSpacing w:val="0"/>
         <w:rPr/>
       </w:pPr>
-      <w:bookmarkStart w:colFirst="0" w:colLast="0" w:name="_yzw67x4jumz3" w:id="24"/>
-      <w:bookmarkEnd w:id="24"/>
+      <w:bookmarkStart w:colFirst="0" w:colLast="0" w:name="_yzw67x4jumz3" w:id="25"/>
+      <w:bookmarkEnd w:id="25"/>
       <w:r>
         <w:rPr>
           <w:rtl w:val="0"/>
@@ -4195,8 +4227,8 @@
         <w:contextualSpacing w:val="0"/>
         <w:rPr/>
       </w:pPr>
-      <w:bookmarkStart w:colFirst="0" w:colLast="0" w:name="_258eqwxnq8x6" w:id="25"/>
-      <w:bookmarkEnd w:id="25"/>
+      <w:bookmarkStart w:colFirst="0" w:colLast="0" w:name="_258eqwxnq8x6" w:id="26"/>
+      <w:bookmarkEnd w:id="26"/>
       <w:r>
         <w:rPr>
           <w:rtl w:val="0"/>
@@ -4222,7 +4254,7 @@
       <w:pPr>
         <w:numPr>
           <w:ilvl w:val="0"/>
-          <w:numId w:val="8"/>
+          <w:numId w:val="6"/>
         </w:numPr>
         <w:ind w:left="720" w:hanging="360"/>
         <w:contextualSpacing w:val="1"/>
@@ -4241,7 +4273,7 @@
       <w:pPr>
         <w:numPr>
           <w:ilvl w:val="0"/>
-          <w:numId w:val="8"/>
+          <w:numId w:val="6"/>
         </w:numPr>
         <w:ind w:left="720" w:hanging="360"/>
         <w:contextualSpacing w:val="1"/>
@@ -4260,7 +4292,7 @@
       <w:pPr>
         <w:numPr>
           <w:ilvl w:val="0"/>
-          <w:numId w:val="8"/>
+          <w:numId w:val="6"/>
         </w:numPr>
         <w:ind w:left="720" w:hanging="360"/>
         <w:contextualSpacing w:val="1"/>
@@ -4279,7 +4311,7 @@
       <w:pPr>
         <w:numPr>
           <w:ilvl w:val="0"/>
-          <w:numId w:val="8"/>
+          <w:numId w:val="6"/>
         </w:numPr>
         <w:ind w:left="720" w:hanging="360"/>
         <w:contextualSpacing w:val="1"/>
@@ -4298,7 +4330,7 @@
       <w:pPr>
         <w:numPr>
           <w:ilvl w:val="0"/>
-          <w:numId w:val="8"/>
+          <w:numId w:val="6"/>
         </w:numPr>
         <w:ind w:left="720" w:hanging="360"/>
         <w:contextualSpacing w:val="1"/>
@@ -4319,8 +4351,8 @@
         <w:contextualSpacing w:val="0"/>
         <w:rPr/>
       </w:pPr>
-      <w:bookmarkStart w:colFirst="0" w:colLast="0" w:name="_7irfib1vv4gh" w:id="26"/>
-      <w:bookmarkEnd w:id="26"/>
+      <w:bookmarkStart w:colFirst="0" w:colLast="0" w:name="_7irfib1vv4gh" w:id="27"/>
+      <w:bookmarkEnd w:id="27"/>
       <w:r>
         <w:rPr>
           <w:rtl w:val="0"/>
@@ -4348,8 +4380,8 @@
           <w:b w:val="1"/>
         </w:rPr>
       </w:pPr>
-      <w:bookmarkStart w:colFirst="0" w:colLast="0" w:name="_4mjiixcw0sj9" w:id="27"/>
-      <w:bookmarkEnd w:id="27"/>
+      <w:bookmarkStart w:colFirst="0" w:colLast="0" w:name="_4mjiixcw0sj9" w:id="28"/>
+      <w:bookmarkEnd w:id="28"/>
       <w:r>
         <w:rPr>
           <w:b w:val="1"/>
@@ -4363,7 +4395,7 @@
         <w:pStyle w:val="Heading3"/>
         <w:numPr>
           <w:ilvl w:val="0"/>
-          <w:numId w:val="9"/>
+          <w:numId w:val="17"/>
         </w:numPr>
         <w:ind w:left="720" w:hanging="360"/>
         <w:contextualSpacing w:val="1"/>
@@ -4371,8 +4403,8 @@
           <w:u w:val="none"/>
         </w:rPr>
       </w:pPr>
-      <w:bookmarkStart w:colFirst="0" w:colLast="0" w:name="_hkjeft7r9rkd" w:id="28"/>
-      <w:bookmarkEnd w:id="28"/>
+      <w:bookmarkStart w:colFirst="0" w:colLast="0" w:name="_hkjeft7r9rkd" w:id="29"/>
+      <w:bookmarkEnd w:id="29"/>
       <w:r>
         <w:rPr>
           <w:color w:val="000000"/>
@@ -4399,12 +4431,12 @@
           <wp:inline distB="114300" distT="114300" distL="114300" distR="114300">
             <wp:extent cx="4629150" cy="1743075"/>
             <wp:effectExtent b="12700" l="12700" r="12700" t="12700"/>
-            <wp:docPr id="2" name="image4.jpg"/>
+            <wp:docPr id="2" name="image15.jpg"/>
             <a:graphic>
               <a:graphicData uri="http://schemas.openxmlformats.org/drawingml/2006/picture">
                 <pic:pic>
                   <pic:nvPicPr>
-                    <pic:cNvPr id="0" name="image4.jpg"/>
+                    <pic:cNvPr id="0" name="image15.jpg"/>
                     <pic:cNvPicPr preferRelativeResize="0"/>
                   </pic:nvPicPr>
                   <pic:blipFill>
@@ -4456,7 +4488,7 @@
       <w:pPr>
         <w:numPr>
           <w:ilvl w:val="0"/>
-          <w:numId w:val="6"/>
+          <w:numId w:val="14"/>
         </w:numPr>
         <w:ind w:left="720" w:hanging="360"/>
         <w:contextualSpacing w:val="1"/>
@@ -4484,12 +4516,12 @@
           <wp:inline distB="114300" distT="114300" distL="114300" distR="114300">
             <wp:extent cx="2495550" cy="4023438"/>
             <wp:effectExtent b="12700" l="12700" r="12700" t="12700"/>
-            <wp:docPr id="6" name="image12.png"/>
+            <wp:docPr id="13" name="image26.png"/>
             <a:graphic>
               <a:graphicData uri="http://schemas.openxmlformats.org/drawingml/2006/picture">
                 <pic:pic>
                   <pic:nvPicPr>
-                    <pic:cNvPr id="0" name="image12.png"/>
+                    <pic:cNvPr id="0" name="image26.png"/>
                     <pic:cNvPicPr preferRelativeResize="0"/>
                   </pic:nvPicPr>
                   <pic:blipFill>
@@ -4539,128 +4571,221 @@
     </w:p>
     <w:p>
       <w:pPr>
-        <w:pStyle w:val="Heading2"/>
-        <w:contextualSpacing w:val="0"/>
-        <w:rPr/>
-      </w:pPr>
-      <w:bookmarkStart w:colFirst="0" w:colLast="0" w:name="_pfdp2k2xidwk" w:id="29"/>
-      <w:bookmarkEnd w:id="29"/>
-      <w:r>
-        <w:rPr>
-          <w:rtl w:val="0"/>
-        </w:rPr>
-        <w:t xml:space="preserve">Entitás szerkesztése</w:t>
-      </w:r>
-    </w:p>
-    <w:p>
-      <w:pPr>
-        <w:contextualSpacing w:val="0"/>
-        <w:rPr/>
-      </w:pPr>
-      <w:r>
-        <w:rPr>
-          <w:rtl w:val="0"/>
-        </w:rPr>
-        <w:t xml:space="preserve">Az entitások szerkesztése egy új oldalon jelenik meg, ahol a felhasználó tudja szerkeszteni az adatokat. //todo</w:t>
-      </w:r>
-    </w:p>
-    <w:p>
-      <w:pPr>
-        <w:pStyle w:val="Heading2"/>
-        <w:contextualSpacing w:val="0"/>
-        <w:rPr/>
-      </w:pPr>
-      <w:bookmarkStart w:colFirst="0" w:colLast="0" w:name="_8rt4p84xjdvq" w:id="30"/>
+        <w:pStyle w:val="Heading3"/>
+        <w:contextualSpacing w:val="0"/>
+        <w:jc w:val="left"/>
+        <w:rPr/>
+      </w:pPr>
+      <w:bookmarkStart w:colFirst="0" w:colLast="0" w:name="_rbihfvfb0o2j" w:id="30"/>
       <w:bookmarkEnd w:id="30"/>
       <w:r>
         <w:rPr>
           <w:rtl w:val="0"/>
         </w:rPr>
-        <w:t xml:space="preserve">Entitás törlése</w:t>
-      </w:r>
-    </w:p>
-    <w:p>
-      <w:pPr>
-        <w:contextualSpacing w:val="0"/>
-        <w:rPr/>
-      </w:pPr>
-      <w:r>
-        <w:rPr>
-          <w:rtl w:val="0"/>
-        </w:rPr>
-        <w:t xml:space="preserve">Az adott rekord törlésre kerül, de azt megelőzően konfirmációs dialógus ablak ugrik fel.</w:t>
-      </w:r>
-    </w:p>
-    <w:p>
-      <w:pPr>
-        <w:pStyle w:val="Heading2"/>
-        <w:contextualSpacing w:val="0"/>
-        <w:rPr/>
-      </w:pPr>
-      <w:bookmarkStart w:colFirst="0" w:colLast="0" w:name="_avqhtoz5mnfz" w:id="31"/>
-      <w:bookmarkEnd w:id="31"/>
-      <w:r>
-        <w:rPr>
-          <w:rtl w:val="0"/>
-        </w:rPr>
-        <w:t xml:space="preserve">Új entitás felvevése</w:t>
-      </w:r>
-    </w:p>
-    <w:p>
-      <w:pPr>
-        <w:contextualSpacing w:val="0"/>
-        <w:rPr/>
-      </w:pPr>
-      <w:r>
-        <w:rPr>
-          <w:rtl w:val="0"/>
-        </w:rPr>
-        <w:t xml:space="preserve">A toolbar - on szereplő jobbról a második plusz ikonból érhető el. A felhasználót a beviteli panelre vezeti, ahol 4 lépésben történik meg a bevitel.</w:t>
+        <w:t xml:space="preserve">Patient</w:t>
       </w:r>
     </w:p>
     <w:p>
       <w:pPr>
         <w:numPr>
           <w:ilvl w:val="0"/>
-          <w:numId w:val="4"/>
+          <w:numId w:val="15"/>
         </w:numPr>
         <w:ind w:left="720" w:hanging="360"/>
         <w:contextualSpacing w:val="1"/>
-        <w:rPr>
-          <w:u w:val="none"/>
-        </w:rPr>
-      </w:pPr>
-      <w:r>
-        <w:rPr>
-          <w:rtl w:val="0"/>
-        </w:rPr>
-        <w:t xml:space="preserve">az entitás típusának kiválasztása</w:t>
+        <w:jc w:val="left"/>
+        <w:rPr/>
+      </w:pPr>
+      <w:r>
+        <w:rPr>
+          <w:rtl w:val="0"/>
+        </w:rPr>
+        <w:t xml:space="preserve">patient_card_mobile_0.png (5. ábra)</w:t>
+      </w:r>
+    </w:p>
+    <w:p>
+      <w:pPr>
+        <w:contextualSpacing w:val="0"/>
+        <w:jc w:val="center"/>
+        <w:rPr/>
+      </w:pPr>
+      <w:r>
+        <w:rPr/>
+        <w:drawing>
+          <wp:inline distB="114300" distT="114300" distL="114300" distR="114300">
+            <wp:extent cx="3248025" cy="2800350"/>
+            <wp:effectExtent b="12700" l="12700" r="12700" t="12700"/>
+            <wp:docPr id="6" name="image19.png"/>
+            <a:graphic>
+              <a:graphicData uri="http://schemas.openxmlformats.org/drawingml/2006/picture">
+                <pic:pic>
+                  <pic:nvPicPr>
+                    <pic:cNvPr id="0" name="image19.png"/>
+                    <pic:cNvPicPr preferRelativeResize="0"/>
+                  </pic:nvPicPr>
+                  <pic:blipFill>
+                    <a:blip r:embed="rId19"/>
+                    <a:srcRect b="0" l="0" r="0" t="0"/>
+                    <a:stretch>
+                      <a:fillRect/>
+                    </a:stretch>
+                  </pic:blipFill>
+                  <pic:spPr>
+                    <a:xfrm>
+                      <a:off x="0" y="0"/>
+                      <a:ext cx="3248025" cy="2800350"/>
+                    </a:xfrm>
+                    <a:prstGeom prst="rect"/>
+                    <a:ln w="12700">
+                      <a:solidFill>
+                        <a:srgbClr val="000000"/>
+                      </a:solidFill>
+                      <a:prstDash val="solid"/>
+                    </a:ln>
+                  </pic:spPr>
+                </pic:pic>
+              </a:graphicData>
+            </a:graphic>
+          </wp:inline>
+        </w:drawing>
+      </w:r>
+      <w:r>
+        <w:rPr>
+          <w:rtl w:val="0"/>
+        </w:rPr>
+      </w:r>
+    </w:p>
+    <w:p>
+      <w:pPr>
+        <w:contextualSpacing w:val="0"/>
+        <w:jc w:val="center"/>
+        <w:rPr/>
+      </w:pPr>
+      <w:r>
+        <w:rPr>
+          <w:rtl w:val="0"/>
+        </w:rPr>
+        <w:t xml:space="preserve">5. ábra</w:t>
+      </w:r>
+    </w:p>
+    <w:p>
+      <w:pPr>
+        <w:pStyle w:val="Heading3"/>
+        <w:contextualSpacing w:val="0"/>
+        <w:rPr/>
+      </w:pPr>
+      <w:bookmarkStart w:colFirst="0" w:colLast="0" w:name="_s6g2im4urcy0" w:id="31"/>
+      <w:bookmarkEnd w:id="31"/>
+      <w:r>
+        <w:rPr>
+          <w:rtl w:val="0"/>
+        </w:rPr>
+        <w:t xml:space="preserve">Group</w:t>
       </w:r>
     </w:p>
     <w:p>
       <w:pPr>
         <w:numPr>
           <w:ilvl w:val="0"/>
-          <w:numId w:val="4"/>
+          <w:numId w:val="3"/>
         </w:numPr>
         <w:ind w:left="720" w:hanging="360"/>
         <w:contextualSpacing w:val="1"/>
-        <w:rPr>
-          <w:u w:val="none"/>
-        </w:rPr>
-      </w:pPr>
-      <w:r>
-        <w:rPr>
-          <w:rtl w:val="0"/>
-        </w:rPr>
-        <w:t xml:space="preserve">Alapvető információk bevítele</w:t>
+        <w:jc w:val="left"/>
+        <w:rPr/>
+      </w:pPr>
+      <w:r>
+        <w:rPr>
+          <w:rtl w:val="0"/>
+        </w:rPr>
+        <w:t xml:space="preserve">group_card_mobile_0.png (6. ábra)</w:t>
+      </w:r>
+    </w:p>
+    <w:p>
+      <w:pPr>
+        <w:contextualSpacing w:val="0"/>
+        <w:jc w:val="center"/>
+        <w:rPr/>
+      </w:pPr>
+      <w:r>
+        <w:rPr/>
+        <w:drawing>
+          <wp:inline distB="114300" distT="114300" distL="114300" distR="114300">
+            <wp:extent cx="3248025" cy="1266825"/>
+            <wp:effectExtent b="12700" l="12700" r="12700" t="12700"/>
+            <wp:docPr id="9" name="image22.png"/>
+            <a:graphic>
+              <a:graphicData uri="http://schemas.openxmlformats.org/drawingml/2006/picture">
+                <pic:pic>
+                  <pic:nvPicPr>
+                    <pic:cNvPr id="0" name="image22.png"/>
+                    <pic:cNvPicPr preferRelativeResize="0"/>
+                  </pic:nvPicPr>
+                  <pic:blipFill>
+                    <a:blip r:embed="rId20"/>
+                    <a:srcRect b="0" l="0" r="0" t="0"/>
+                    <a:stretch>
+                      <a:fillRect/>
+                    </a:stretch>
+                  </pic:blipFill>
+                  <pic:spPr>
+                    <a:xfrm>
+                      <a:off x="0" y="0"/>
+                      <a:ext cx="3248025" cy="1266825"/>
+                    </a:xfrm>
+                    <a:prstGeom prst="rect"/>
+                    <a:ln w="12700">
+                      <a:solidFill>
+                        <a:srgbClr val="000000"/>
+                      </a:solidFill>
+                      <a:prstDash val="solid"/>
+                    </a:ln>
+                  </pic:spPr>
+                </pic:pic>
+              </a:graphicData>
+            </a:graphic>
+          </wp:inline>
+        </w:drawing>
+      </w:r>
+      <w:r>
+        <w:rPr>
+          <w:rtl w:val="0"/>
+        </w:rPr>
+      </w:r>
+    </w:p>
+    <w:p>
+      <w:pPr>
+        <w:contextualSpacing w:val="0"/>
+        <w:jc w:val="center"/>
+        <w:rPr/>
+      </w:pPr>
+      <w:r>
+        <w:rPr>
+          <w:rtl w:val="0"/>
+        </w:rPr>
+        <w:t xml:space="preserve">6. ábra</w:t>
+      </w:r>
+    </w:p>
+    <w:p>
+      <w:pPr>
+        <w:pStyle w:val="Heading3"/>
+        <w:contextualSpacing w:val="0"/>
+        <w:rPr/>
+      </w:pPr>
+      <w:bookmarkStart w:colFirst="0" w:colLast="0" w:name="_opj6rd5tlugz" w:id="32"/>
+      <w:bookmarkEnd w:id="32"/>
+      <w:r>
+        <w:rPr>
+          <w:rtl w:val="0"/>
+        </w:rPr>
+        <w:t xml:space="preserve">Organization</w:t>
       </w:r>
     </w:p>
     <w:p>
       <w:pPr>
         <w:numPr>
           <w:ilvl w:val="0"/>
-          <w:numId w:val="4"/>
+          <w:numId w:val="5"/>
         </w:numPr>
         <w:ind w:left="720" w:hanging="360"/>
         <w:contextualSpacing w:val="1"/>
@@ -4672,14 +4797,95 @@
         <w:rPr>
           <w:rtl w:val="0"/>
         </w:rPr>
-        <w:t xml:space="preserve">A különböző létező más típusú entitások hozzácsatolása</w:t>
+        <w:t xml:space="preserve">org_card_mobile_0.png (7. ábra)</w:t>
+      </w:r>
+    </w:p>
+    <w:p>
+      <w:pPr>
+        <w:contextualSpacing w:val="0"/>
+        <w:jc w:val="center"/>
+        <w:rPr/>
+      </w:pPr>
+      <w:r>
+        <w:rPr/>
+        <w:drawing>
+          <wp:inline distB="114300" distT="114300" distL="114300" distR="114300">
+            <wp:extent cx="3248025" cy="2371725"/>
+            <wp:effectExtent b="12700" l="12700" r="12700" t="12700"/>
+            <wp:docPr id="4" name="image17.png"/>
+            <a:graphic>
+              <a:graphicData uri="http://schemas.openxmlformats.org/drawingml/2006/picture">
+                <pic:pic>
+                  <pic:nvPicPr>
+                    <pic:cNvPr id="0" name="image17.png"/>
+                    <pic:cNvPicPr preferRelativeResize="0"/>
+                  </pic:nvPicPr>
+                  <pic:blipFill>
+                    <a:blip r:embed="rId21"/>
+                    <a:srcRect b="0" l="0" r="0" t="0"/>
+                    <a:stretch>
+                      <a:fillRect/>
+                    </a:stretch>
+                  </pic:blipFill>
+                  <pic:spPr>
+                    <a:xfrm>
+                      <a:off x="0" y="0"/>
+                      <a:ext cx="3248025" cy="2371725"/>
+                    </a:xfrm>
+                    <a:prstGeom prst="rect"/>
+                    <a:ln w="12700">
+                      <a:solidFill>
+                        <a:srgbClr val="000000"/>
+                      </a:solidFill>
+                      <a:prstDash val="solid"/>
+                    </a:ln>
+                  </pic:spPr>
+                </pic:pic>
+              </a:graphicData>
+            </a:graphic>
+          </wp:inline>
+        </w:drawing>
+      </w:r>
+      <w:r>
+        <w:rPr>
+          <w:rtl w:val="0"/>
+        </w:rPr>
+      </w:r>
+    </w:p>
+    <w:p>
+      <w:pPr>
+        <w:contextualSpacing w:val="0"/>
+        <w:jc w:val="center"/>
+        <w:rPr/>
+      </w:pPr>
+      <w:r>
+        <w:rPr>
+          <w:rtl w:val="0"/>
+        </w:rPr>
+        <w:t xml:space="preserve">7. ábra</w:t>
+      </w:r>
+    </w:p>
+    <w:p>
+      <w:pPr>
+        <w:pStyle w:val="Heading3"/>
+        <w:contextualSpacing w:val="0"/>
+        <w:jc w:val="left"/>
+        <w:rPr/>
+      </w:pPr>
+      <w:bookmarkStart w:colFirst="0" w:colLast="0" w:name="_4x0p7w7ladm7" w:id="33"/>
+      <w:bookmarkEnd w:id="33"/>
+      <w:r>
+        <w:rPr>
+          <w:rtl w:val="0"/>
+        </w:rPr>
+        <w:t xml:space="preserve">Care team</w:t>
       </w:r>
     </w:p>
     <w:p>
       <w:pPr>
         <w:numPr>
           <w:ilvl w:val="0"/>
-          <w:numId w:val="4"/>
+          <w:numId w:val="1"/>
         </w:numPr>
         <w:ind w:left="720" w:hanging="360"/>
         <w:contextualSpacing w:val="1"/>
@@ -4691,14 +4897,128 @@
         <w:rPr>
           <w:rtl w:val="0"/>
         </w:rPr>
-        <w:t xml:space="preserve">Befejezés, itt még vissza tud lépni megnézni az adatok helyességét</w:t>
+        <w:t xml:space="preserve">care_card_mobile_0.png (8. ábra)</w:t>
+      </w:r>
+    </w:p>
+    <w:p>
+      <w:pPr>
+        <w:contextualSpacing w:val="0"/>
+        <w:jc w:val="center"/>
+        <w:rPr/>
+      </w:pPr>
+      <w:r>
+        <w:rPr/>
+        <w:drawing>
+          <wp:inline distB="114300" distT="114300" distL="114300" distR="114300">
+            <wp:extent cx="3248025" cy="2857500"/>
+            <wp:effectExtent b="12700" l="12700" r="12700" t="12700"/>
+            <wp:docPr id="10" name="image23.png"/>
+            <a:graphic>
+              <a:graphicData uri="http://schemas.openxmlformats.org/drawingml/2006/picture">
+                <pic:pic>
+                  <pic:nvPicPr>
+                    <pic:cNvPr id="0" name="image23.png"/>
+                    <pic:cNvPicPr preferRelativeResize="0"/>
+                  </pic:nvPicPr>
+                  <pic:blipFill>
+                    <a:blip r:embed="rId22"/>
+                    <a:srcRect b="0" l="0" r="0" t="0"/>
+                    <a:stretch>
+                      <a:fillRect/>
+                    </a:stretch>
+                  </pic:blipFill>
+                  <pic:spPr>
+                    <a:xfrm>
+                      <a:off x="0" y="0"/>
+                      <a:ext cx="3248025" cy="2857500"/>
+                    </a:xfrm>
+                    <a:prstGeom prst="rect"/>
+                    <a:ln w="12700">
+                      <a:solidFill>
+                        <a:srgbClr val="000000"/>
+                      </a:solidFill>
+                      <a:prstDash val="solid"/>
+                    </a:ln>
+                  </pic:spPr>
+                </pic:pic>
+              </a:graphicData>
+            </a:graphic>
+          </wp:inline>
+        </w:drawing>
+      </w:r>
+      <w:r>
+        <w:rPr>
+          <w:rtl w:val="0"/>
+        </w:rPr>
+      </w:r>
+    </w:p>
+    <w:p>
+      <w:pPr>
+        <w:contextualSpacing w:val="0"/>
+        <w:jc w:val="center"/>
+        <w:rPr/>
+      </w:pPr>
+      <w:r>
+        <w:rPr>
+          <w:rtl w:val="0"/>
+        </w:rPr>
+        <w:t xml:space="preserve">8. ábra</w:t>
+      </w:r>
+    </w:p>
+    <w:p>
+      <w:pPr>
+        <w:pStyle w:val="Heading2"/>
+        <w:contextualSpacing w:val="0"/>
+        <w:rPr/>
+      </w:pPr>
+      <w:bookmarkStart w:colFirst="0" w:colLast="0" w:name="_pfdp2k2xidwk" w:id="34"/>
+      <w:bookmarkEnd w:id="34"/>
+      <w:r>
+        <w:rPr>
+          <w:rtl w:val="0"/>
+        </w:rPr>
+        <w:t xml:space="preserve">Entitás szerkesztése</w:t>
+      </w:r>
+    </w:p>
+    <w:p>
+      <w:pPr>
+        <w:contextualSpacing w:val="0"/>
+        <w:rPr/>
+      </w:pPr>
+      <w:r>
+        <w:rPr>
+          <w:rtl w:val="0"/>
+        </w:rPr>
+        <w:t xml:space="preserve">Az entitások szerkesztése egy új oldalon jelenik meg, ahol a felhasználó tudja szerkeszteni az adatokat.</w:t>
+      </w:r>
+    </w:p>
+    <w:p>
+      <w:pPr>
+        <w:pStyle w:val="Heading3"/>
+        <w:contextualSpacing w:val="0"/>
+        <w:rPr>
+          <w:b w:val="1"/>
+        </w:rPr>
+      </w:pPr>
+      <w:bookmarkStart w:colFirst="0" w:colLast="0" w:name="_udk11ls4kziq" w:id="35"/>
+      <w:bookmarkEnd w:id="35"/>
+      <w:r>
+        <w:rPr>
+          <w:rtl w:val="0"/>
+        </w:rPr>
+        <w:t xml:space="preserve">Person</w:t>
+      </w:r>
+      <w:r>
+        <w:rPr>
+          <w:rtl w:val="0"/>
+        </w:rPr>
       </w:r>
     </w:p>
     <w:p>
       <w:pPr>
         <w:numPr>
           <w:ilvl w:val="0"/>
-          <w:numId w:val="12"/>
+          <w:numId w:val="13"/>
         </w:numPr>
         <w:ind w:left="720" w:hanging="360"/>
         <w:contextualSpacing w:val="1"/>
@@ -4710,7 +5030,251 @@
         <w:rPr>
           <w:rtl w:val="0"/>
         </w:rPr>
-        <w:t xml:space="preserve">add_desktop_0.jpg (5. ábra)</w:t>
+        <w:t xml:space="preserve">person_edit_mobile_0.png (9. ábra)</w:t>
+      </w:r>
+    </w:p>
+    <w:p>
+      <w:pPr>
+        <w:contextualSpacing w:val="0"/>
+        <w:jc w:val="center"/>
+        <w:rPr/>
+      </w:pPr>
+      <w:r>
+        <w:rPr/>
+        <w:drawing>
+          <wp:inline distB="114300" distT="114300" distL="114300" distR="114300">
+            <wp:extent cx="2335574" cy="3805238"/>
+            <wp:effectExtent b="12700" l="12700" r="12700" t="12700"/>
+            <wp:docPr id="12" name="image25.png"/>
+            <a:graphic>
+              <a:graphicData uri="http://schemas.openxmlformats.org/drawingml/2006/picture">
+                <pic:pic>
+                  <pic:nvPicPr>
+                    <pic:cNvPr id="0" name="image25.png"/>
+                    <pic:cNvPicPr preferRelativeResize="0"/>
+                  </pic:nvPicPr>
+                  <pic:blipFill>
+                    <a:blip r:embed="rId23"/>
+                    <a:srcRect b="0" l="0" r="0" t="0"/>
+                    <a:stretch>
+                      <a:fillRect/>
+                    </a:stretch>
+                  </pic:blipFill>
+                  <pic:spPr>
+                    <a:xfrm>
+                      <a:off x="0" y="0"/>
+                      <a:ext cx="2335574" cy="3805238"/>
+                    </a:xfrm>
+                    <a:prstGeom prst="rect"/>
+                    <a:ln w="12700">
+                      <a:solidFill>
+                        <a:srgbClr val="000000"/>
+                      </a:solidFill>
+                      <a:prstDash val="solid"/>
+                    </a:ln>
+                  </pic:spPr>
+                </pic:pic>
+              </a:graphicData>
+            </a:graphic>
+          </wp:inline>
+        </w:drawing>
+      </w:r>
+      <w:r>
+        <w:rPr>
+          <w:rtl w:val="0"/>
+        </w:rPr>
+      </w:r>
+    </w:p>
+    <w:p>
+      <w:pPr>
+        <w:contextualSpacing w:val="0"/>
+        <w:jc w:val="center"/>
+        <w:rPr/>
+      </w:pPr>
+      <w:r>
+        <w:rPr>
+          <w:rtl w:val="0"/>
+        </w:rPr>
+        <w:t xml:space="preserve">9. ábra</w:t>
+      </w:r>
+    </w:p>
+    <w:p>
+      <w:pPr>
+        <w:pStyle w:val="Heading2"/>
+        <w:contextualSpacing w:val="0"/>
+        <w:rPr/>
+      </w:pPr>
+      <w:bookmarkStart w:colFirst="0" w:colLast="0" w:name="_8rt4p84xjdvq" w:id="36"/>
+      <w:bookmarkEnd w:id="36"/>
+      <w:r>
+        <w:rPr>
+          <w:rtl w:val="0"/>
+        </w:rPr>
+        <w:t xml:space="preserve">Entitás törlése</w:t>
+      </w:r>
+    </w:p>
+    <w:p>
+      <w:pPr>
+        <w:contextualSpacing w:val="0"/>
+        <w:rPr/>
+      </w:pPr>
+      <w:r>
+        <w:rPr>
+          <w:rtl w:val="0"/>
+        </w:rPr>
+        <w:t xml:space="preserve">Az adott rekord törlésre kerül, de azt megelőzően konfirmációs dialógus ablak ugrik fel.</w:t>
+      </w:r>
+    </w:p>
+    <w:p>
+      <w:pPr>
+        <w:pStyle w:val="Heading2"/>
+        <w:contextualSpacing w:val="0"/>
+        <w:rPr/>
+      </w:pPr>
+      <w:bookmarkStart w:colFirst="0" w:colLast="0" w:name="_avqhtoz5mnfz" w:id="37"/>
+      <w:bookmarkEnd w:id="37"/>
+      <w:r>
+        <w:rPr>
+          <w:rtl w:val="0"/>
+        </w:rPr>
+        <w:t xml:space="preserve">Új entitás felvevése</w:t>
+      </w:r>
+    </w:p>
+    <w:p>
+      <w:pPr>
+        <w:contextualSpacing w:val="0"/>
+        <w:rPr/>
+      </w:pPr>
+      <w:r>
+        <w:rPr>
+          <w:rtl w:val="0"/>
+        </w:rPr>
+        <w:t xml:space="preserve">A toolbar - on szereplő jobbról a második plusz ikonból érhető el. A felhasználót a beviteli panelre vezeti, ahol 4 lépésben történik meg a bevitel.</w:t>
+      </w:r>
+    </w:p>
+    <w:p>
+      <w:pPr>
+        <w:numPr>
+          <w:ilvl w:val="0"/>
+          <w:numId w:val="11"/>
+        </w:numPr>
+        <w:ind w:left="720" w:hanging="360"/>
+        <w:contextualSpacing w:val="1"/>
+        <w:rPr>
+          <w:u w:val="none"/>
+        </w:rPr>
+      </w:pPr>
+      <w:r>
+        <w:rPr>
+          <w:rtl w:val="0"/>
+        </w:rPr>
+        <w:t xml:space="preserve">az entitás típusának kiválasztása</w:t>
+      </w:r>
+    </w:p>
+    <w:p>
+      <w:pPr>
+        <w:numPr>
+          <w:ilvl w:val="0"/>
+          <w:numId w:val="11"/>
+        </w:numPr>
+        <w:ind w:left="720" w:hanging="360"/>
+        <w:contextualSpacing w:val="1"/>
+        <w:rPr>
+          <w:u w:val="none"/>
+        </w:rPr>
+      </w:pPr>
+      <w:r>
+        <w:rPr>
+          <w:rtl w:val="0"/>
+        </w:rPr>
+        <w:t xml:space="preserve">Alapvető információk bevítele</w:t>
+      </w:r>
+    </w:p>
+    <w:p>
+      <w:pPr>
+        <w:numPr>
+          <w:ilvl w:val="0"/>
+          <w:numId w:val="11"/>
+        </w:numPr>
+        <w:ind w:left="720" w:hanging="360"/>
+        <w:contextualSpacing w:val="1"/>
+        <w:rPr>
+          <w:u w:val="none"/>
+        </w:rPr>
+      </w:pPr>
+      <w:r>
+        <w:rPr>
+          <w:rtl w:val="0"/>
+        </w:rPr>
+        <w:t xml:space="preserve">A különböző létező más típusú entitások hozzácsatolása</w:t>
+      </w:r>
+    </w:p>
+    <w:p>
+      <w:pPr>
+        <w:numPr>
+          <w:ilvl w:val="0"/>
+          <w:numId w:val="11"/>
+        </w:numPr>
+        <w:ind w:left="720" w:hanging="360"/>
+        <w:contextualSpacing w:val="1"/>
+        <w:rPr>
+          <w:u w:val="none"/>
+        </w:rPr>
+      </w:pPr>
+      <w:r>
+        <w:rPr>
+          <w:rtl w:val="0"/>
+        </w:rPr>
+        <w:t xml:space="preserve">Befejezés, itt még vissza tud lépni megnézni az adatok helyességét</w:t>
+      </w:r>
+    </w:p>
+    <w:p>
+      <w:pPr>
+        <w:contextualSpacing w:val="0"/>
+        <w:rPr/>
+      </w:pPr>
+      <w:r>
+        <w:rPr>
+          <w:rtl w:val="0"/>
+        </w:rPr>
+      </w:r>
+    </w:p>
+    <w:p>
+      <w:pPr>
+        <w:numPr>
+          <w:ilvl w:val="0"/>
+          <w:numId w:val="18"/>
+        </w:numPr>
+        <w:ind w:left="720" w:hanging="360"/>
+        <w:contextualSpacing w:val="1"/>
+        <w:rPr>
+          <w:u w:val="none"/>
+        </w:rPr>
+      </w:pPr>
+      <w:r>
+        <w:rPr>
+          <w:rtl w:val="0"/>
+        </w:rPr>
+        <w:t xml:space="preserve">add_desktop_0.jpg (10. ábra)</w:t>
+      </w:r>
+    </w:p>
+    <w:p>
+      <w:pPr>
+        <w:numPr>
+          <w:ilvl w:val="0"/>
+          <w:numId w:val="18"/>
+        </w:numPr>
+        <w:ind w:left="720" w:hanging="360"/>
+        <w:contextualSpacing w:val="1"/>
+        <w:rPr>
+          <w:u w:val="none"/>
+        </w:rPr>
+      </w:pPr>
+      <w:r>
+        <w:rPr>
+          <w:rtl w:val="0"/>
+        </w:rPr>
+        <w:t xml:space="preserve">add_mobile_0.png(11. ábra)</w:t>
       </w:r>
     </w:p>
     <w:p>
@@ -4724,16 +5288,16 @@
           <wp:inline distB="114300" distT="114300" distL="114300" distR="114300">
             <wp:extent cx="5734050" cy="2019300"/>
             <wp:effectExtent b="0" l="0" r="0" t="0"/>
-            <wp:docPr id="5" name="image10.jpg"/>
+            <wp:docPr id="11" name="image24.jpg"/>
             <a:graphic>
               <a:graphicData uri="http://schemas.openxmlformats.org/drawingml/2006/picture">
                 <pic:pic>
                   <pic:nvPicPr>
-                    <pic:cNvPr id="0" name="image10.jpg"/>
+                    <pic:cNvPr id="0" name="image24.jpg"/>
                     <pic:cNvPicPr preferRelativeResize="0"/>
                   </pic:nvPicPr>
                   <pic:blipFill>
-                    <a:blip r:embed="rId19"/>
+                    <a:blip r:embed="rId24"/>
                     <a:srcRect b="0" l="0" r="0" t="0"/>
                     <a:stretch>
                       <a:fillRect/>
@@ -4769,7 +5333,84 @@
         <w:rPr>
           <w:rtl w:val="0"/>
         </w:rPr>
-        <w:t xml:space="preserve">5. ábra</w:t>
+        <w:t xml:space="preserve">10. ábra</w:t>
+      </w:r>
+    </w:p>
+    <w:p>
+      <w:pPr>
+        <w:contextualSpacing w:val="0"/>
+        <w:jc w:val="center"/>
+        <w:rPr/>
+      </w:pPr>
+      <w:r>
+        <w:rPr/>
+        <w:drawing>
+          <wp:inline distB="114300" distT="114300" distL="114300" distR="114300">
+            <wp:extent cx="2358808" cy="3814763"/>
+            <wp:effectExtent b="12700" l="12700" r="12700" t="12700"/>
+            <wp:docPr id="7" name="image20.png"/>
+            <a:graphic>
+              <a:graphicData uri="http://schemas.openxmlformats.org/drawingml/2006/picture">
+                <pic:pic>
+                  <pic:nvPicPr>
+                    <pic:cNvPr id="0" name="image20.png"/>
+                    <pic:cNvPicPr preferRelativeResize="0"/>
+                  </pic:nvPicPr>
+                  <pic:blipFill>
+                    <a:blip r:embed="rId25"/>
+                    <a:srcRect b="0" l="0" r="0" t="0"/>
+                    <a:stretch>
+                      <a:fillRect/>
+                    </a:stretch>
+                  </pic:blipFill>
+                  <pic:spPr>
+                    <a:xfrm>
+                      <a:off x="0" y="0"/>
+                      <a:ext cx="2358808" cy="3814763"/>
+                    </a:xfrm>
+                    <a:prstGeom prst="rect"/>
+                    <a:ln w="12700">
+                      <a:solidFill>
+                        <a:srgbClr val="000000"/>
+                      </a:solidFill>
+                      <a:prstDash val="solid"/>
+                    </a:ln>
+                  </pic:spPr>
+                </pic:pic>
+              </a:graphicData>
+            </a:graphic>
+          </wp:inline>
+        </w:drawing>
+      </w:r>
+      <w:r>
+        <w:rPr>
+          <w:rtl w:val="0"/>
+        </w:rPr>
+      </w:r>
+    </w:p>
+    <w:p>
+      <w:pPr>
+        <w:contextualSpacing w:val="0"/>
+        <w:jc w:val="center"/>
+        <w:rPr/>
+      </w:pPr>
+      <w:r>
+        <w:rPr>
+          <w:rtl w:val="0"/>
+        </w:rPr>
+        <w:t xml:space="preserve">11. ábra</w:t>
+      </w:r>
+    </w:p>
+    <w:p>
+      <w:pPr>
+        <w:contextualSpacing w:val="0"/>
+        <w:jc w:val="left"/>
+        <w:rPr/>
+      </w:pPr>
+      <w:r>
+        <w:rPr>
+          <w:rtl w:val="0"/>
+        </w:rPr>
       </w:r>
     </w:p>
     <w:p>
@@ -4779,8 +5420,8 @@
         <w:jc w:val="left"/>
         <w:rPr/>
       </w:pPr>
-      <w:bookmarkStart w:colFirst="0" w:colLast="0" w:name="_3c76z6tbnrjm" w:id="32"/>
-      <w:bookmarkEnd w:id="32"/>
+      <w:bookmarkStart w:colFirst="0" w:colLast="0" w:name="_3c76z6tbnrjm" w:id="38"/>
+      <w:bookmarkEnd w:id="38"/>
       <w:r>
         <w:rPr>
           <w:rtl w:val="0"/>
@@ -4794,8 +5435,8 @@
         <w:contextualSpacing w:val="0"/>
         <w:rPr/>
       </w:pPr>
-      <w:bookmarkStart w:colFirst="0" w:colLast="0" w:name="_s7m8ijynqf5" w:id="33"/>
-      <w:bookmarkEnd w:id="33"/>
+      <w:bookmarkStart w:colFirst="0" w:colLast="0" w:name="_s7m8ijynqf5" w:id="39"/>
+      <w:bookmarkEnd w:id="39"/>
       <w:r>
         <w:rPr>
           <w:rtl w:val="0"/>
@@ -4809,8 +5450,8 @@
         <w:contextualSpacing w:val="0"/>
         <w:rPr/>
       </w:pPr>
-      <w:bookmarkStart w:colFirst="0" w:colLast="0" w:name="_l29yqcsfnnko" w:id="34"/>
-      <w:bookmarkEnd w:id="34"/>
+      <w:bookmarkStart w:colFirst="0" w:colLast="0" w:name="_z63y35vc1v0n" w:id="40"/>
+      <w:bookmarkEnd w:id="40"/>
       <w:r>
         <w:rPr>
           <w:rtl w:val="0"/>
@@ -4820,12 +5461,24 @@
     </w:p>
     <w:p>
       <w:pPr>
+        <w:contextualSpacing w:val="0"/>
+        <w:rPr/>
+      </w:pPr>
+      <w:r>
+        <w:rPr>
+          <w:rtl w:val="0"/>
+        </w:rPr>
+        <w:t xml:space="preserve">A felhasználó a bejelentkezés után erre a felüleltre kerül. Ahol a idő alapján rendezve jelennek meg az új entitások, ezt majd lehet változtatni. Illetve más egyéb rendezési dolgokra is tudunk itt gondolni, abc sorrend, vagy a felhasználó általi előzmények stb. // todo</w:t>
+      </w:r>
+    </w:p>
+    <w:p>
+      <w:pPr>
         <w:pStyle w:val="Heading2"/>
         <w:contextualSpacing w:val="0"/>
         <w:rPr/>
       </w:pPr>
-      <w:bookmarkStart w:colFirst="0" w:colLast="0" w:name="_i66hwde2p91z" w:id="35"/>
-      <w:bookmarkEnd w:id="35"/>
+      <w:bookmarkStart w:colFirst="0" w:colLast="0" w:name="_kurgkq9hidp9" w:id="41"/>
+      <w:bookmarkEnd w:id="41"/>
       <w:r>
         <w:rPr>
           <w:rtl w:val="0"/>
@@ -4842,6 +5495,114 @@
         <w:rPr>
           <w:rtl w:val="0"/>
         </w:rPr>
+        <w:t xml:space="preserve">A keresési panelben %like% - ként tudunk keresni ahol a lebomló listában kidobja a találatokat. A bal oldalon lévő segéd bár arra szolgál, hogy kitudjuk az entitás csoportot választani amiben keresni szeretnénk, ha nincs kiválasztva akkor mindben keres. Ha rákattintunk a keresett entitásra azonnal arra az oldalra kerülünk.</w:t>
+      </w:r>
+    </w:p>
+    <w:p>
+      <w:pPr>
+        <w:numPr>
+          <w:ilvl w:val="0"/>
+          <w:numId w:val="12"/>
+        </w:numPr>
+        <w:ind w:left="720" w:hanging="360"/>
+        <w:contextualSpacing w:val="1"/>
+        <w:rPr>
+          <w:u w:val="none"/>
+        </w:rPr>
+      </w:pPr>
+      <w:r>
+        <w:rPr>
+          <w:rtl w:val="0"/>
+        </w:rPr>
+        <w:t xml:space="preserve">search_desktop_0.jpg (10. ábra)</w:t>
+      </w:r>
+    </w:p>
+    <w:p>
+      <w:pPr>
+        <w:contextualSpacing w:val="0"/>
+        <w:jc w:val="left"/>
+        <w:rPr/>
+      </w:pPr>
+      <w:r>
+        <w:rPr/>
+        <w:drawing>
+          <wp:inline distB="114300" distT="114300" distL="114300" distR="114300">
+            <wp:extent cx="5734050" cy="2654300"/>
+            <wp:effectExtent b="12700" l="12700" r="12700" t="12700"/>
+            <wp:docPr id="3" name="image16.jpg"/>
+            <a:graphic>
+              <a:graphicData uri="http://schemas.openxmlformats.org/drawingml/2006/picture">
+                <pic:pic>
+                  <pic:nvPicPr>
+                    <pic:cNvPr id="0" name="image16.jpg"/>
+                    <pic:cNvPicPr preferRelativeResize="0"/>
+                  </pic:nvPicPr>
+                  <pic:blipFill>
+                    <a:blip r:embed="rId26"/>
+                    <a:srcRect b="0" l="0" r="0" t="0"/>
+                    <a:stretch>
+                      <a:fillRect/>
+                    </a:stretch>
+                  </pic:blipFill>
+                  <pic:spPr>
+                    <a:xfrm>
+                      <a:off x="0" y="0"/>
+                      <a:ext cx="5734050" cy="2654300"/>
+                    </a:xfrm>
+                    <a:prstGeom prst="rect"/>
+                    <a:ln w="12700">
+                      <a:solidFill>
+                        <a:srgbClr val="000000"/>
+                      </a:solidFill>
+                      <a:prstDash val="solid"/>
+                    </a:ln>
+                  </pic:spPr>
+                </pic:pic>
+              </a:graphicData>
+            </a:graphic>
+          </wp:inline>
+        </w:drawing>
+      </w:r>
+      <w:r>
+        <w:rPr>
+          <w:rtl w:val="0"/>
+        </w:rPr>
+      </w:r>
+    </w:p>
+    <w:p>
+      <w:pPr>
+        <w:contextualSpacing w:val="0"/>
+        <w:jc w:val="center"/>
+        <w:rPr/>
+      </w:pPr>
+      <w:r>
+        <w:rPr>
+          <w:rtl w:val="0"/>
+        </w:rPr>
+        <w:t xml:space="preserve">10. ábra</w:t>
+      </w:r>
+    </w:p>
+    <w:p>
+      <w:pPr>
+        <w:contextualSpacing w:val="0"/>
+        <w:jc w:val="left"/>
+        <w:rPr/>
+      </w:pPr>
+      <w:r>
+        <w:rPr>
+          <w:rtl w:val="0"/>
+        </w:rPr>
+      </w:r>
+    </w:p>
+    <w:p>
+      <w:pPr>
+        <w:contextualSpacing w:val="0"/>
+        <w:rPr/>
+      </w:pPr>
+      <w:r>
+        <w:rPr>
+          <w:rtl w:val="0"/>
+        </w:rPr>
       </w:r>
     </w:p>
     <w:p>
@@ -4886,8 +5647,8 @@
       </w:r>
     </w:p>
     <w:sectPr>
-      <w:footerReference r:id="rId20" w:type="default"/>
-      <w:footerReference r:id="rId21" w:type="first"/>
+      <w:footerReference r:id="rId27" w:type="default"/>
+      <w:footerReference r:id="rId28" w:type="first"/>
       <w:pgSz w:h="16834" w:w="11909"/>
       <w:pgMar w:bottom="1440" w:top="1440" w:left="1440" w:right="1440" w:header="0"/>
       <w:pgNumType w:start="0"/>
@@ -4999,123 +5760,123 @@
     <w:lvl w:ilvl="0">
       <w:start w:val="1"/>
       <w:numFmt w:val="bullet"/>
-      <w:lvlText w:val="●"/>
+      <w:lvlText w:val="-"/>
       <w:lvlJc w:val="left"/>
       <w:pPr>
         <w:ind w:left="720" w:hanging="360"/>
       </w:pPr>
       <w:rPr>
-        <w:rFonts w:ascii="Noto Sans Symbols" w:cs="Noto Sans Symbols" w:eastAsia="Noto Sans Symbols" w:hAnsi="Noto Sans Symbols"/>
+        <w:u w:val="none"/>
       </w:rPr>
     </w:lvl>
     <w:lvl w:ilvl="1">
       <w:start w:val="1"/>
       <w:numFmt w:val="bullet"/>
-      <w:lvlText w:val="o"/>
+      <w:lvlText w:val="-"/>
       <w:lvlJc w:val="left"/>
       <w:pPr>
         <w:ind w:left="1440" w:hanging="360"/>
       </w:pPr>
       <w:rPr>
-        <w:rFonts w:ascii="Courier New" w:cs="Courier New" w:eastAsia="Courier New" w:hAnsi="Courier New"/>
+        <w:u w:val="none"/>
       </w:rPr>
     </w:lvl>
     <w:lvl w:ilvl="2">
       <w:start w:val="1"/>
       <w:numFmt w:val="bullet"/>
-      <w:lvlText w:val="▪"/>
+      <w:lvlText w:val="-"/>
       <w:lvlJc w:val="left"/>
       <w:pPr>
         <w:ind w:left="2160" w:hanging="360"/>
       </w:pPr>
       <w:rPr>
-        <w:rFonts w:ascii="Noto Sans Symbols" w:cs="Noto Sans Symbols" w:eastAsia="Noto Sans Symbols" w:hAnsi="Noto Sans Symbols"/>
+        <w:u w:val="none"/>
       </w:rPr>
     </w:lvl>
     <w:lvl w:ilvl="3">
       <w:start w:val="1"/>
       <w:numFmt w:val="bullet"/>
-      <w:lvlText w:val="●"/>
+      <w:lvlText w:val="-"/>
       <w:lvlJc w:val="left"/>
       <w:pPr>
         <w:ind w:left="2880" w:hanging="360"/>
       </w:pPr>
       <w:rPr>
-        <w:rFonts w:ascii="Noto Sans Symbols" w:cs="Noto Sans Symbols" w:eastAsia="Noto Sans Symbols" w:hAnsi="Noto Sans Symbols"/>
+        <w:u w:val="none"/>
       </w:rPr>
     </w:lvl>
     <w:lvl w:ilvl="4">
       <w:start w:val="1"/>
       <w:numFmt w:val="bullet"/>
-      <w:lvlText w:val="o"/>
+      <w:lvlText w:val="-"/>
       <w:lvlJc w:val="left"/>
       <w:pPr>
         <w:ind w:left="3600" w:hanging="360"/>
       </w:pPr>
       <w:rPr>
-        <w:rFonts w:ascii="Courier New" w:cs="Courier New" w:eastAsia="Courier New" w:hAnsi="Courier New"/>
+        <w:u w:val="none"/>
       </w:rPr>
     </w:lvl>
     <w:lvl w:ilvl="5">
       <w:start w:val="1"/>
       <w:numFmt w:val="bullet"/>
-      <w:lvlText w:val="▪"/>
+      <w:lvlText w:val="-"/>
       <w:lvlJc w:val="left"/>
       <w:pPr>
         <w:ind w:left="4320" w:hanging="360"/>
       </w:pPr>
       <w:rPr>
-        <w:rFonts w:ascii="Noto Sans Symbols" w:cs="Noto Sans Symbols" w:eastAsia="Noto Sans Symbols" w:hAnsi="Noto Sans Symbols"/>
+        <w:u w:val="none"/>
       </w:rPr>
     </w:lvl>
     <w:lvl w:ilvl="6">
       <w:start w:val="1"/>
       <w:numFmt w:val="bullet"/>
-      <w:lvlText w:val="●"/>
+      <w:lvlText w:val="-"/>
       <w:lvlJc w:val="left"/>
       <w:pPr>
         <w:ind w:left="5040" w:hanging="360"/>
       </w:pPr>
       <w:rPr>
-        <w:rFonts w:ascii="Noto Sans Symbols" w:cs="Noto Sans Symbols" w:eastAsia="Noto Sans Symbols" w:hAnsi="Noto Sans Symbols"/>
+        <w:u w:val="none"/>
       </w:rPr>
     </w:lvl>
     <w:lvl w:ilvl="7">
       <w:start w:val="1"/>
       <w:numFmt w:val="bullet"/>
-      <w:lvlText w:val="o"/>
+      <w:lvlText w:val="-"/>
       <w:lvlJc w:val="left"/>
       <w:pPr>
         <w:ind w:left="5760" w:hanging="360"/>
       </w:pPr>
       <w:rPr>
-        <w:rFonts w:ascii="Courier New" w:cs="Courier New" w:eastAsia="Courier New" w:hAnsi="Courier New"/>
+        <w:u w:val="none"/>
       </w:rPr>
     </w:lvl>
     <w:lvl w:ilvl="8">
       <w:start w:val="1"/>
       <w:numFmt w:val="bullet"/>
-      <w:lvlText w:val="▪"/>
+      <w:lvlText w:val="-"/>
       <w:lvlJc w:val="left"/>
       <w:pPr>
         <w:ind w:left="6480" w:hanging="360"/>
       </w:pPr>
       <w:rPr>
-        <w:rFonts w:ascii="Noto Sans Symbols" w:cs="Noto Sans Symbols" w:eastAsia="Noto Sans Symbols" w:hAnsi="Noto Sans Symbols"/>
+        <w:u w:val="none"/>
       </w:rPr>
     </w:lvl>
   </w:abstractNum>
   <w:abstractNum w:abstractNumId="2">
     <w:lvl w:ilvl="0">
-      <w:start w:val="3"/>
-      <w:numFmt w:val="bullet"/>
-      <w:lvlText w:val="-"/>
+      <w:start w:val="1"/>
+      <w:numFmt w:val="bullet"/>
+      <w:lvlText w:val="●"/>
       <w:lvlJc w:val="left"/>
       <w:pPr>
         <w:ind w:left="720" w:hanging="360"/>
       </w:pPr>
       <w:rPr>
-        <w:rFonts w:ascii="Roboto" w:cs="Roboto" w:eastAsia="Roboto" w:hAnsi="Roboto"/>
+        <w:rFonts w:ascii="Noto Sans Symbols" w:cs="Noto Sans Symbols" w:eastAsia="Noto Sans Symbols" w:hAnsi="Noto Sans Symbols"/>
       </w:rPr>
     </w:lvl>
     <w:lvl w:ilvl="1">
@@ -5219,109 +5980,109 @@
     <w:lvl w:ilvl="0">
       <w:start w:val="1"/>
       <w:numFmt w:val="bullet"/>
-      <w:lvlText w:val="●"/>
+      <w:lvlText w:val="-"/>
       <w:lvlJc w:val="left"/>
       <w:pPr>
         <w:ind w:left="720" w:hanging="360"/>
       </w:pPr>
       <w:rPr>
-        <w:rFonts w:ascii="Noto Sans Symbols" w:cs="Noto Sans Symbols" w:eastAsia="Noto Sans Symbols" w:hAnsi="Noto Sans Symbols"/>
+        <w:u w:val="none"/>
       </w:rPr>
     </w:lvl>
     <w:lvl w:ilvl="1">
       <w:start w:val="1"/>
       <w:numFmt w:val="bullet"/>
-      <w:lvlText w:val="o"/>
+      <w:lvlText w:val="-"/>
       <w:lvlJc w:val="left"/>
       <w:pPr>
         <w:ind w:left="1440" w:hanging="360"/>
       </w:pPr>
       <w:rPr>
-        <w:rFonts w:ascii="Courier New" w:cs="Courier New" w:eastAsia="Courier New" w:hAnsi="Courier New"/>
+        <w:u w:val="none"/>
       </w:rPr>
     </w:lvl>
     <w:lvl w:ilvl="2">
       <w:start w:val="1"/>
       <w:numFmt w:val="bullet"/>
-      <w:lvlText w:val="▪"/>
+      <w:lvlText w:val="-"/>
       <w:lvlJc w:val="left"/>
       <w:pPr>
         <w:ind w:left="2160" w:hanging="360"/>
       </w:pPr>
       <w:rPr>
-        <w:rFonts w:ascii="Noto Sans Symbols" w:cs="Noto Sans Symbols" w:eastAsia="Noto Sans Symbols" w:hAnsi="Noto Sans Symbols"/>
+        <w:u w:val="none"/>
       </w:rPr>
     </w:lvl>
     <w:lvl w:ilvl="3">
       <w:start w:val="1"/>
       <w:numFmt w:val="bullet"/>
-      <w:lvlText w:val="●"/>
+      <w:lvlText w:val="-"/>
       <w:lvlJc w:val="left"/>
       <w:pPr>
         <w:ind w:left="2880" w:hanging="360"/>
       </w:pPr>
       <w:rPr>
-        <w:rFonts w:ascii="Noto Sans Symbols" w:cs="Noto Sans Symbols" w:eastAsia="Noto Sans Symbols" w:hAnsi="Noto Sans Symbols"/>
+        <w:u w:val="none"/>
       </w:rPr>
     </w:lvl>
     <w:lvl w:ilvl="4">
       <w:start w:val="1"/>
       <w:numFmt w:val="bullet"/>
-      <w:lvlText w:val="o"/>
+      <w:lvlText w:val="-"/>
       <w:lvlJc w:val="left"/>
       <w:pPr>
         <w:ind w:left="3600" w:hanging="360"/>
       </w:pPr>
       <w:rPr>
-        <w:rFonts w:ascii="Courier New" w:cs="Courier New" w:eastAsia="Courier New" w:hAnsi="Courier New"/>
+        <w:u w:val="none"/>
       </w:rPr>
     </w:lvl>
     <w:lvl w:ilvl="5">
       <w:start w:val="1"/>
       <w:numFmt w:val="bullet"/>
-      <w:lvlText w:val="▪"/>
+      <w:lvlText w:val="-"/>
       <w:lvlJc w:val="left"/>
       <w:pPr>
         <w:ind w:left="4320" w:hanging="360"/>
       </w:pPr>
       <w:rPr>
-        <w:rFonts w:ascii="Noto Sans Symbols" w:cs="Noto Sans Symbols" w:eastAsia="Noto Sans Symbols" w:hAnsi="Noto Sans Symbols"/>
+        <w:u w:val="none"/>
       </w:rPr>
     </w:lvl>
     <w:lvl w:ilvl="6">
       <w:start w:val="1"/>
       <w:numFmt w:val="bullet"/>
-      <w:lvlText w:val="●"/>
+      <w:lvlText w:val="-"/>
       <w:lvlJc w:val="left"/>
       <w:pPr>
         <w:ind w:left="5040" w:hanging="360"/>
       </w:pPr>
       <w:rPr>
-        <w:rFonts w:ascii="Noto Sans Symbols" w:cs="Noto Sans Symbols" w:eastAsia="Noto Sans Symbols" w:hAnsi="Noto Sans Symbols"/>
+        <w:u w:val="none"/>
       </w:rPr>
     </w:lvl>
     <w:lvl w:ilvl="7">
       <w:start w:val="1"/>
       <w:numFmt w:val="bullet"/>
-      <w:lvlText w:val="o"/>
+      <w:lvlText w:val="-"/>
       <w:lvlJc w:val="left"/>
       <w:pPr>
         <w:ind w:left="5760" w:hanging="360"/>
       </w:pPr>
       <w:rPr>
-        <w:rFonts w:ascii="Courier New" w:cs="Courier New" w:eastAsia="Courier New" w:hAnsi="Courier New"/>
+        <w:u w:val="none"/>
       </w:rPr>
     </w:lvl>
     <w:lvl w:ilvl="8">
       <w:start w:val="1"/>
       <w:numFmt w:val="bullet"/>
-      <w:lvlText w:val="▪"/>
+      <w:lvlText w:val="-"/>
       <w:lvlJc w:val="left"/>
       <w:pPr>
         <w:ind w:left="6480" w:hanging="360"/>
       </w:pPr>
       <w:rPr>
-        <w:rFonts w:ascii="Noto Sans Symbols" w:cs="Noto Sans Symbols" w:eastAsia="Noto Sans Symbols" w:hAnsi="Noto Sans Symbols"/>
+        <w:u w:val="none"/>
       </w:rPr>
     </w:lvl>
   </w:abstractNum>
@@ -5438,6 +6199,666 @@
   <w:abstractNum w:abstractNumId="5">
     <w:lvl w:ilvl="0">
       <w:start w:val="1"/>
+      <w:numFmt w:val="bullet"/>
+      <w:lvlText w:val="-"/>
+      <w:lvlJc w:val="left"/>
+      <w:pPr>
+        <w:ind w:left="720" w:hanging="360"/>
+      </w:pPr>
+      <w:rPr>
+        <w:u w:val="none"/>
+      </w:rPr>
+    </w:lvl>
+    <w:lvl w:ilvl="1">
+      <w:start w:val="1"/>
+      <w:numFmt w:val="bullet"/>
+      <w:lvlText w:val="-"/>
+      <w:lvlJc w:val="left"/>
+      <w:pPr>
+        <w:ind w:left="1440" w:hanging="360"/>
+      </w:pPr>
+      <w:rPr>
+        <w:u w:val="none"/>
+      </w:rPr>
+    </w:lvl>
+    <w:lvl w:ilvl="2">
+      <w:start w:val="1"/>
+      <w:numFmt w:val="bullet"/>
+      <w:lvlText w:val="-"/>
+      <w:lvlJc w:val="left"/>
+      <w:pPr>
+        <w:ind w:left="2160" w:hanging="360"/>
+      </w:pPr>
+      <w:rPr>
+        <w:u w:val="none"/>
+      </w:rPr>
+    </w:lvl>
+    <w:lvl w:ilvl="3">
+      <w:start w:val="1"/>
+      <w:numFmt w:val="bullet"/>
+      <w:lvlText w:val="-"/>
+      <w:lvlJc w:val="left"/>
+      <w:pPr>
+        <w:ind w:left="2880" w:hanging="360"/>
+      </w:pPr>
+      <w:rPr>
+        <w:u w:val="none"/>
+      </w:rPr>
+    </w:lvl>
+    <w:lvl w:ilvl="4">
+      <w:start w:val="1"/>
+      <w:numFmt w:val="bullet"/>
+      <w:lvlText w:val="-"/>
+      <w:lvlJc w:val="left"/>
+      <w:pPr>
+        <w:ind w:left="3600" w:hanging="360"/>
+      </w:pPr>
+      <w:rPr>
+        <w:u w:val="none"/>
+      </w:rPr>
+    </w:lvl>
+    <w:lvl w:ilvl="5">
+      <w:start w:val="1"/>
+      <w:numFmt w:val="bullet"/>
+      <w:lvlText w:val="-"/>
+      <w:lvlJc w:val="left"/>
+      <w:pPr>
+        <w:ind w:left="4320" w:hanging="360"/>
+      </w:pPr>
+      <w:rPr>
+        <w:u w:val="none"/>
+      </w:rPr>
+    </w:lvl>
+    <w:lvl w:ilvl="6">
+      <w:start w:val="1"/>
+      <w:numFmt w:val="bullet"/>
+      <w:lvlText w:val="-"/>
+      <w:lvlJc w:val="left"/>
+      <w:pPr>
+        <w:ind w:left="5040" w:hanging="360"/>
+      </w:pPr>
+      <w:rPr>
+        <w:u w:val="none"/>
+      </w:rPr>
+    </w:lvl>
+    <w:lvl w:ilvl="7">
+      <w:start w:val="1"/>
+      <w:numFmt w:val="bullet"/>
+      <w:lvlText w:val="-"/>
+      <w:lvlJc w:val="left"/>
+      <w:pPr>
+        <w:ind w:left="5760" w:hanging="360"/>
+      </w:pPr>
+      <w:rPr>
+        <w:u w:val="none"/>
+      </w:rPr>
+    </w:lvl>
+    <w:lvl w:ilvl="8">
+      <w:start w:val="1"/>
+      <w:numFmt w:val="bullet"/>
+      <w:lvlText w:val="-"/>
+      <w:lvlJc w:val="left"/>
+      <w:pPr>
+        <w:ind w:left="6480" w:hanging="360"/>
+      </w:pPr>
+      <w:rPr>
+        <w:u w:val="none"/>
+      </w:rPr>
+    </w:lvl>
+  </w:abstractNum>
+  <w:abstractNum w:abstractNumId="6">
+    <w:lvl w:ilvl="0">
+      <w:start w:val="1"/>
+      <w:numFmt w:val="bullet"/>
+      <w:lvlText w:val="-"/>
+      <w:lvlJc w:val="left"/>
+      <w:pPr>
+        <w:ind w:left="720" w:hanging="360"/>
+      </w:pPr>
+      <w:rPr>
+        <w:u w:val="none"/>
+      </w:rPr>
+    </w:lvl>
+    <w:lvl w:ilvl="1">
+      <w:start w:val="1"/>
+      <w:numFmt w:val="bullet"/>
+      <w:lvlText w:val="-"/>
+      <w:lvlJc w:val="left"/>
+      <w:pPr>
+        <w:ind w:left="1440" w:hanging="360"/>
+      </w:pPr>
+      <w:rPr>
+        <w:u w:val="none"/>
+      </w:rPr>
+    </w:lvl>
+    <w:lvl w:ilvl="2">
+      <w:start w:val="1"/>
+      <w:numFmt w:val="bullet"/>
+      <w:lvlText w:val="-"/>
+      <w:lvlJc w:val="left"/>
+      <w:pPr>
+        <w:ind w:left="2160" w:hanging="360"/>
+      </w:pPr>
+      <w:rPr>
+        <w:u w:val="none"/>
+      </w:rPr>
+    </w:lvl>
+    <w:lvl w:ilvl="3">
+      <w:start w:val="1"/>
+      <w:numFmt w:val="bullet"/>
+      <w:lvlText w:val="-"/>
+      <w:lvlJc w:val="left"/>
+      <w:pPr>
+        <w:ind w:left="2880" w:hanging="360"/>
+      </w:pPr>
+      <w:rPr>
+        <w:u w:val="none"/>
+      </w:rPr>
+    </w:lvl>
+    <w:lvl w:ilvl="4">
+      <w:start w:val="1"/>
+      <w:numFmt w:val="bullet"/>
+      <w:lvlText w:val="-"/>
+      <w:lvlJc w:val="left"/>
+      <w:pPr>
+        <w:ind w:left="3600" w:hanging="360"/>
+      </w:pPr>
+      <w:rPr>
+        <w:u w:val="none"/>
+      </w:rPr>
+    </w:lvl>
+    <w:lvl w:ilvl="5">
+      <w:start w:val="1"/>
+      <w:numFmt w:val="bullet"/>
+      <w:lvlText w:val="-"/>
+      <w:lvlJc w:val="left"/>
+      <w:pPr>
+        <w:ind w:left="4320" w:hanging="360"/>
+      </w:pPr>
+      <w:rPr>
+        <w:u w:val="none"/>
+      </w:rPr>
+    </w:lvl>
+    <w:lvl w:ilvl="6">
+      <w:start w:val="1"/>
+      <w:numFmt w:val="bullet"/>
+      <w:lvlText w:val="-"/>
+      <w:lvlJc w:val="left"/>
+      <w:pPr>
+        <w:ind w:left="5040" w:hanging="360"/>
+      </w:pPr>
+      <w:rPr>
+        <w:u w:val="none"/>
+      </w:rPr>
+    </w:lvl>
+    <w:lvl w:ilvl="7">
+      <w:start w:val="1"/>
+      <w:numFmt w:val="bullet"/>
+      <w:lvlText w:val="-"/>
+      <w:lvlJc w:val="left"/>
+      <w:pPr>
+        <w:ind w:left="5760" w:hanging="360"/>
+      </w:pPr>
+      <w:rPr>
+        <w:u w:val="none"/>
+      </w:rPr>
+    </w:lvl>
+    <w:lvl w:ilvl="8">
+      <w:start w:val="1"/>
+      <w:numFmt w:val="bullet"/>
+      <w:lvlText w:val="-"/>
+      <w:lvlJc w:val="left"/>
+      <w:pPr>
+        <w:ind w:left="6480" w:hanging="360"/>
+      </w:pPr>
+      <w:rPr>
+        <w:u w:val="none"/>
+      </w:rPr>
+    </w:lvl>
+  </w:abstractNum>
+  <w:abstractNum w:abstractNumId="7">
+    <w:lvl w:ilvl="0">
+      <w:start w:val="1"/>
+      <w:numFmt w:val="bullet"/>
+      <w:lvlText w:val="●"/>
+      <w:lvlJc w:val="left"/>
+      <w:pPr>
+        <w:ind w:left="720" w:hanging="360"/>
+      </w:pPr>
+      <w:rPr>
+        <w:rFonts w:ascii="Noto Sans Symbols" w:cs="Noto Sans Symbols" w:eastAsia="Noto Sans Symbols" w:hAnsi="Noto Sans Symbols"/>
+      </w:rPr>
+    </w:lvl>
+    <w:lvl w:ilvl="1">
+      <w:start w:val="1"/>
+      <w:numFmt w:val="bullet"/>
+      <w:lvlText w:val="o"/>
+      <w:lvlJc w:val="left"/>
+      <w:pPr>
+        <w:ind w:left="1440" w:hanging="360"/>
+      </w:pPr>
+      <w:rPr>
+        <w:rFonts w:ascii="Courier New" w:cs="Courier New" w:eastAsia="Courier New" w:hAnsi="Courier New"/>
+      </w:rPr>
+    </w:lvl>
+    <w:lvl w:ilvl="2">
+      <w:start w:val="1"/>
+      <w:numFmt w:val="bullet"/>
+      <w:lvlText w:val="▪"/>
+      <w:lvlJc w:val="left"/>
+      <w:pPr>
+        <w:ind w:left="2160" w:hanging="360"/>
+      </w:pPr>
+      <w:rPr>
+        <w:rFonts w:ascii="Noto Sans Symbols" w:cs="Noto Sans Symbols" w:eastAsia="Noto Sans Symbols" w:hAnsi="Noto Sans Symbols"/>
+      </w:rPr>
+    </w:lvl>
+    <w:lvl w:ilvl="3">
+      <w:start w:val="1"/>
+      <w:numFmt w:val="bullet"/>
+      <w:lvlText w:val="●"/>
+      <w:lvlJc w:val="left"/>
+      <w:pPr>
+        <w:ind w:left="2880" w:hanging="360"/>
+      </w:pPr>
+      <w:rPr>
+        <w:rFonts w:ascii="Noto Sans Symbols" w:cs="Noto Sans Symbols" w:eastAsia="Noto Sans Symbols" w:hAnsi="Noto Sans Symbols"/>
+      </w:rPr>
+    </w:lvl>
+    <w:lvl w:ilvl="4">
+      <w:start w:val="1"/>
+      <w:numFmt w:val="bullet"/>
+      <w:lvlText w:val="o"/>
+      <w:lvlJc w:val="left"/>
+      <w:pPr>
+        <w:ind w:left="3600" w:hanging="360"/>
+      </w:pPr>
+      <w:rPr>
+        <w:rFonts w:ascii="Courier New" w:cs="Courier New" w:eastAsia="Courier New" w:hAnsi="Courier New"/>
+      </w:rPr>
+    </w:lvl>
+    <w:lvl w:ilvl="5">
+      <w:start w:val="1"/>
+      <w:numFmt w:val="bullet"/>
+      <w:lvlText w:val="▪"/>
+      <w:lvlJc w:val="left"/>
+      <w:pPr>
+        <w:ind w:left="4320" w:hanging="360"/>
+      </w:pPr>
+      <w:rPr>
+        <w:rFonts w:ascii="Noto Sans Symbols" w:cs="Noto Sans Symbols" w:eastAsia="Noto Sans Symbols" w:hAnsi="Noto Sans Symbols"/>
+      </w:rPr>
+    </w:lvl>
+    <w:lvl w:ilvl="6">
+      <w:start w:val="1"/>
+      <w:numFmt w:val="bullet"/>
+      <w:lvlText w:val="●"/>
+      <w:lvlJc w:val="left"/>
+      <w:pPr>
+        <w:ind w:left="5040" w:hanging="360"/>
+      </w:pPr>
+      <w:rPr>
+        <w:rFonts w:ascii="Noto Sans Symbols" w:cs="Noto Sans Symbols" w:eastAsia="Noto Sans Symbols" w:hAnsi="Noto Sans Symbols"/>
+      </w:rPr>
+    </w:lvl>
+    <w:lvl w:ilvl="7">
+      <w:start w:val="1"/>
+      <w:numFmt w:val="bullet"/>
+      <w:lvlText w:val="o"/>
+      <w:lvlJc w:val="left"/>
+      <w:pPr>
+        <w:ind w:left="5760" w:hanging="360"/>
+      </w:pPr>
+      <w:rPr>
+        <w:rFonts w:ascii="Courier New" w:cs="Courier New" w:eastAsia="Courier New" w:hAnsi="Courier New"/>
+      </w:rPr>
+    </w:lvl>
+    <w:lvl w:ilvl="8">
+      <w:start w:val="1"/>
+      <w:numFmt w:val="bullet"/>
+      <w:lvlText w:val="▪"/>
+      <w:lvlJc w:val="left"/>
+      <w:pPr>
+        <w:ind w:left="6480" w:hanging="360"/>
+      </w:pPr>
+      <w:rPr>
+        <w:rFonts w:ascii="Noto Sans Symbols" w:cs="Noto Sans Symbols" w:eastAsia="Noto Sans Symbols" w:hAnsi="Noto Sans Symbols"/>
+      </w:rPr>
+    </w:lvl>
+  </w:abstractNum>
+  <w:abstractNum w:abstractNumId="8">
+    <w:lvl w:ilvl="0">
+      <w:start w:val="1"/>
+      <w:numFmt w:val="bullet"/>
+      <w:lvlText w:val="●"/>
+      <w:lvlJc w:val="left"/>
+      <w:pPr>
+        <w:ind w:left="795" w:hanging="360"/>
+      </w:pPr>
+      <w:rPr>
+        <w:rFonts w:ascii="Noto Sans Symbols" w:cs="Noto Sans Symbols" w:eastAsia="Noto Sans Symbols" w:hAnsi="Noto Sans Symbols"/>
+      </w:rPr>
+    </w:lvl>
+    <w:lvl w:ilvl="1">
+      <w:start w:val="1"/>
+      <w:numFmt w:val="bullet"/>
+      <w:lvlText w:val="o"/>
+      <w:lvlJc w:val="left"/>
+      <w:pPr>
+        <w:ind w:left="1515" w:hanging="360"/>
+      </w:pPr>
+      <w:rPr>
+        <w:rFonts w:ascii="Courier New" w:cs="Courier New" w:eastAsia="Courier New" w:hAnsi="Courier New"/>
+      </w:rPr>
+    </w:lvl>
+    <w:lvl w:ilvl="2">
+      <w:start w:val="1"/>
+      <w:numFmt w:val="bullet"/>
+      <w:lvlText w:val="▪"/>
+      <w:lvlJc w:val="left"/>
+      <w:pPr>
+        <w:ind w:left="2235" w:hanging="360"/>
+      </w:pPr>
+      <w:rPr>
+        <w:rFonts w:ascii="Noto Sans Symbols" w:cs="Noto Sans Symbols" w:eastAsia="Noto Sans Symbols" w:hAnsi="Noto Sans Symbols"/>
+      </w:rPr>
+    </w:lvl>
+    <w:lvl w:ilvl="3">
+      <w:start w:val="1"/>
+      <w:numFmt w:val="bullet"/>
+      <w:lvlText w:val="●"/>
+      <w:lvlJc w:val="left"/>
+      <w:pPr>
+        <w:ind w:left="2955" w:hanging="360"/>
+      </w:pPr>
+      <w:rPr>
+        <w:rFonts w:ascii="Noto Sans Symbols" w:cs="Noto Sans Symbols" w:eastAsia="Noto Sans Symbols" w:hAnsi="Noto Sans Symbols"/>
+      </w:rPr>
+    </w:lvl>
+    <w:lvl w:ilvl="4">
+      <w:start w:val="1"/>
+      <w:numFmt w:val="bullet"/>
+      <w:lvlText w:val="o"/>
+      <w:lvlJc w:val="left"/>
+      <w:pPr>
+        <w:ind w:left="3675" w:hanging="360"/>
+      </w:pPr>
+      <w:rPr>
+        <w:rFonts w:ascii="Courier New" w:cs="Courier New" w:eastAsia="Courier New" w:hAnsi="Courier New"/>
+      </w:rPr>
+    </w:lvl>
+    <w:lvl w:ilvl="5">
+      <w:start w:val="1"/>
+      <w:numFmt w:val="bullet"/>
+      <w:lvlText w:val="▪"/>
+      <w:lvlJc w:val="left"/>
+      <w:pPr>
+        <w:ind w:left="4395" w:hanging="360"/>
+      </w:pPr>
+      <w:rPr>
+        <w:rFonts w:ascii="Noto Sans Symbols" w:cs="Noto Sans Symbols" w:eastAsia="Noto Sans Symbols" w:hAnsi="Noto Sans Symbols"/>
+      </w:rPr>
+    </w:lvl>
+    <w:lvl w:ilvl="6">
+      <w:start w:val="1"/>
+      <w:numFmt w:val="bullet"/>
+      <w:lvlText w:val="●"/>
+      <w:lvlJc w:val="left"/>
+      <w:pPr>
+        <w:ind w:left="5115" w:hanging="360"/>
+      </w:pPr>
+      <w:rPr>
+        <w:rFonts w:ascii="Noto Sans Symbols" w:cs="Noto Sans Symbols" w:eastAsia="Noto Sans Symbols" w:hAnsi="Noto Sans Symbols"/>
+      </w:rPr>
+    </w:lvl>
+    <w:lvl w:ilvl="7">
+      <w:start w:val="1"/>
+      <w:numFmt w:val="bullet"/>
+      <w:lvlText w:val="o"/>
+      <w:lvlJc w:val="left"/>
+      <w:pPr>
+        <w:ind w:left="5835" w:hanging="360"/>
+      </w:pPr>
+      <w:rPr>
+        <w:rFonts w:ascii="Courier New" w:cs="Courier New" w:eastAsia="Courier New" w:hAnsi="Courier New"/>
+      </w:rPr>
+    </w:lvl>
+    <w:lvl w:ilvl="8">
+      <w:start w:val="1"/>
+      <w:numFmt w:val="bullet"/>
+      <w:lvlText w:val="▪"/>
+      <w:lvlJc w:val="left"/>
+      <w:pPr>
+        <w:ind w:left="6555" w:hanging="360"/>
+      </w:pPr>
+      <w:rPr>
+        <w:rFonts w:ascii="Noto Sans Symbols" w:cs="Noto Sans Symbols" w:eastAsia="Noto Sans Symbols" w:hAnsi="Noto Sans Symbols"/>
+      </w:rPr>
+    </w:lvl>
+  </w:abstractNum>
+  <w:abstractNum w:abstractNumId="9">
+    <w:lvl w:ilvl="0">
+      <w:start w:val="3"/>
+      <w:numFmt w:val="bullet"/>
+      <w:lvlText w:val="-"/>
+      <w:lvlJc w:val="left"/>
+      <w:pPr>
+        <w:ind w:left="720" w:hanging="360"/>
+      </w:pPr>
+      <w:rPr>
+        <w:rFonts w:ascii="Roboto" w:cs="Roboto" w:eastAsia="Roboto" w:hAnsi="Roboto"/>
+      </w:rPr>
+    </w:lvl>
+    <w:lvl w:ilvl="1">
+      <w:start w:val="1"/>
+      <w:numFmt w:val="bullet"/>
+      <w:lvlText w:val="o"/>
+      <w:lvlJc w:val="left"/>
+      <w:pPr>
+        <w:ind w:left="1440" w:hanging="360"/>
+      </w:pPr>
+      <w:rPr>
+        <w:rFonts w:ascii="Courier New" w:cs="Courier New" w:eastAsia="Courier New" w:hAnsi="Courier New"/>
+      </w:rPr>
+    </w:lvl>
+    <w:lvl w:ilvl="2">
+      <w:start w:val="1"/>
+      <w:numFmt w:val="bullet"/>
+      <w:lvlText w:val="▪"/>
+      <w:lvlJc w:val="left"/>
+      <w:pPr>
+        <w:ind w:left="2160" w:hanging="360"/>
+      </w:pPr>
+      <w:rPr>
+        <w:rFonts w:ascii="Noto Sans Symbols" w:cs="Noto Sans Symbols" w:eastAsia="Noto Sans Symbols" w:hAnsi="Noto Sans Symbols"/>
+      </w:rPr>
+    </w:lvl>
+    <w:lvl w:ilvl="3">
+      <w:start w:val="1"/>
+      <w:numFmt w:val="bullet"/>
+      <w:lvlText w:val="●"/>
+      <w:lvlJc w:val="left"/>
+      <w:pPr>
+        <w:ind w:left="2880" w:hanging="360"/>
+      </w:pPr>
+      <w:rPr>
+        <w:rFonts w:ascii="Noto Sans Symbols" w:cs="Noto Sans Symbols" w:eastAsia="Noto Sans Symbols" w:hAnsi="Noto Sans Symbols"/>
+      </w:rPr>
+    </w:lvl>
+    <w:lvl w:ilvl="4">
+      <w:start w:val="1"/>
+      <w:numFmt w:val="bullet"/>
+      <w:lvlText w:val="o"/>
+      <w:lvlJc w:val="left"/>
+      <w:pPr>
+        <w:ind w:left="3600" w:hanging="360"/>
+      </w:pPr>
+      <w:rPr>
+        <w:rFonts w:ascii="Courier New" w:cs="Courier New" w:eastAsia="Courier New" w:hAnsi="Courier New"/>
+      </w:rPr>
+    </w:lvl>
+    <w:lvl w:ilvl="5">
+      <w:start w:val="1"/>
+      <w:numFmt w:val="bullet"/>
+      <w:lvlText w:val="▪"/>
+      <w:lvlJc w:val="left"/>
+      <w:pPr>
+        <w:ind w:left="4320" w:hanging="360"/>
+      </w:pPr>
+      <w:rPr>
+        <w:rFonts w:ascii="Noto Sans Symbols" w:cs="Noto Sans Symbols" w:eastAsia="Noto Sans Symbols" w:hAnsi="Noto Sans Symbols"/>
+      </w:rPr>
+    </w:lvl>
+    <w:lvl w:ilvl="6">
+      <w:start w:val="1"/>
+      <w:numFmt w:val="bullet"/>
+      <w:lvlText w:val="●"/>
+      <w:lvlJc w:val="left"/>
+      <w:pPr>
+        <w:ind w:left="5040" w:hanging="360"/>
+      </w:pPr>
+      <w:rPr>
+        <w:rFonts w:ascii="Noto Sans Symbols" w:cs="Noto Sans Symbols" w:eastAsia="Noto Sans Symbols" w:hAnsi="Noto Sans Symbols"/>
+      </w:rPr>
+    </w:lvl>
+    <w:lvl w:ilvl="7">
+      <w:start w:val="1"/>
+      <w:numFmt w:val="bullet"/>
+      <w:lvlText w:val="o"/>
+      <w:lvlJc w:val="left"/>
+      <w:pPr>
+        <w:ind w:left="5760" w:hanging="360"/>
+      </w:pPr>
+      <w:rPr>
+        <w:rFonts w:ascii="Courier New" w:cs="Courier New" w:eastAsia="Courier New" w:hAnsi="Courier New"/>
+      </w:rPr>
+    </w:lvl>
+    <w:lvl w:ilvl="8">
+      <w:start w:val="1"/>
+      <w:numFmt w:val="bullet"/>
+      <w:lvlText w:val="▪"/>
+      <w:lvlJc w:val="left"/>
+      <w:pPr>
+        <w:ind w:left="6480" w:hanging="360"/>
+      </w:pPr>
+      <w:rPr>
+        <w:rFonts w:ascii="Noto Sans Symbols" w:cs="Noto Sans Symbols" w:eastAsia="Noto Sans Symbols" w:hAnsi="Noto Sans Symbols"/>
+      </w:rPr>
+    </w:lvl>
+  </w:abstractNum>
+  <w:abstractNum w:abstractNumId="10">
+    <w:lvl w:ilvl="0">
+      <w:start w:val="1"/>
+      <w:numFmt w:val="bullet"/>
+      <w:lvlText w:val="●"/>
+      <w:lvlJc w:val="left"/>
+      <w:pPr>
+        <w:ind w:left="720" w:hanging="360"/>
+      </w:pPr>
+      <w:rPr>
+        <w:rFonts w:ascii="Noto Sans Symbols" w:cs="Noto Sans Symbols" w:eastAsia="Noto Sans Symbols" w:hAnsi="Noto Sans Symbols"/>
+      </w:rPr>
+    </w:lvl>
+    <w:lvl w:ilvl="1">
+      <w:start w:val="1"/>
+      <w:numFmt w:val="bullet"/>
+      <w:lvlText w:val="o"/>
+      <w:lvlJc w:val="left"/>
+      <w:pPr>
+        <w:ind w:left="1440" w:hanging="360"/>
+      </w:pPr>
+      <w:rPr>
+        <w:rFonts w:ascii="Courier New" w:cs="Courier New" w:eastAsia="Courier New" w:hAnsi="Courier New"/>
+      </w:rPr>
+    </w:lvl>
+    <w:lvl w:ilvl="2">
+      <w:start w:val="1"/>
+      <w:numFmt w:val="bullet"/>
+      <w:lvlText w:val="▪"/>
+      <w:lvlJc w:val="left"/>
+      <w:pPr>
+        <w:ind w:left="2160" w:hanging="360"/>
+      </w:pPr>
+      <w:rPr>
+        <w:rFonts w:ascii="Noto Sans Symbols" w:cs="Noto Sans Symbols" w:eastAsia="Noto Sans Symbols" w:hAnsi="Noto Sans Symbols"/>
+      </w:rPr>
+    </w:lvl>
+    <w:lvl w:ilvl="3">
+      <w:start w:val="1"/>
+      <w:numFmt w:val="bullet"/>
+      <w:lvlText w:val="●"/>
+      <w:lvlJc w:val="left"/>
+      <w:pPr>
+        <w:ind w:left="2880" w:hanging="360"/>
+      </w:pPr>
+      <w:rPr>
+        <w:rFonts w:ascii="Noto Sans Symbols" w:cs="Noto Sans Symbols" w:eastAsia="Noto Sans Symbols" w:hAnsi="Noto Sans Symbols"/>
+      </w:rPr>
+    </w:lvl>
+    <w:lvl w:ilvl="4">
+      <w:start w:val="1"/>
+      <w:numFmt w:val="bullet"/>
+      <w:lvlText w:val="o"/>
+      <w:lvlJc w:val="left"/>
+      <w:pPr>
+        <w:ind w:left="3600" w:hanging="360"/>
+      </w:pPr>
+      <w:rPr>
+        <w:rFonts w:ascii="Courier New" w:cs="Courier New" w:eastAsia="Courier New" w:hAnsi="Courier New"/>
+      </w:rPr>
+    </w:lvl>
+    <w:lvl w:ilvl="5">
+      <w:start w:val="1"/>
+      <w:numFmt w:val="bullet"/>
+      <w:lvlText w:val="▪"/>
+      <w:lvlJc w:val="left"/>
+      <w:pPr>
+        <w:ind w:left="4320" w:hanging="360"/>
+      </w:pPr>
+      <w:rPr>
+        <w:rFonts w:ascii="Noto Sans Symbols" w:cs="Noto Sans Symbols" w:eastAsia="Noto Sans Symbols" w:hAnsi="Noto Sans Symbols"/>
+      </w:rPr>
+    </w:lvl>
+    <w:lvl w:ilvl="6">
+      <w:start w:val="1"/>
+      <w:numFmt w:val="bullet"/>
+      <w:lvlText w:val="●"/>
+      <w:lvlJc w:val="left"/>
+      <w:pPr>
+        <w:ind w:left="5040" w:hanging="360"/>
+      </w:pPr>
+      <w:rPr>
+        <w:rFonts w:ascii="Noto Sans Symbols" w:cs="Noto Sans Symbols" w:eastAsia="Noto Sans Symbols" w:hAnsi="Noto Sans Symbols"/>
+      </w:rPr>
+    </w:lvl>
+    <w:lvl w:ilvl="7">
+      <w:start w:val="1"/>
+      <w:numFmt w:val="bullet"/>
+      <w:lvlText w:val="o"/>
+      <w:lvlJc w:val="left"/>
+      <w:pPr>
+        <w:ind w:left="5760" w:hanging="360"/>
+      </w:pPr>
+      <w:rPr>
+        <w:rFonts w:ascii="Courier New" w:cs="Courier New" w:eastAsia="Courier New" w:hAnsi="Courier New"/>
+      </w:rPr>
+    </w:lvl>
+    <w:lvl w:ilvl="8">
+      <w:start w:val="1"/>
+      <w:numFmt w:val="bullet"/>
+      <w:lvlText w:val="▪"/>
+      <w:lvlJc w:val="left"/>
+      <w:pPr>
+        <w:ind w:left="6480" w:hanging="360"/>
+      </w:pPr>
+      <w:rPr>
+        <w:rFonts w:ascii="Noto Sans Symbols" w:cs="Noto Sans Symbols" w:eastAsia="Noto Sans Symbols" w:hAnsi="Noto Sans Symbols"/>
+      </w:rPr>
+    </w:lvl>
+  </w:abstractNum>
+  <w:abstractNum w:abstractNumId="11">
+    <w:lvl w:ilvl="0">
+      <w:start w:val="1"/>
       <w:numFmt w:val="decimal"/>
       <w:lvlText w:val="%1."/>
       <w:lvlJc w:val="left"/>
@@ -5545,7 +6966,7 @@
       </w:rPr>
     </w:lvl>
   </w:abstractNum>
-  <w:abstractNum w:abstractNumId="6">
+  <w:abstractNum w:abstractNumId="12">
     <w:lvl w:ilvl="0">
       <w:start w:val="1"/>
       <w:numFmt w:val="bullet"/>
@@ -5655,10 +7076,340 @@
       </w:rPr>
     </w:lvl>
   </w:abstractNum>
-  <w:abstractNum w:abstractNumId="7">
+  <w:abstractNum w:abstractNumId="13">
     <w:lvl w:ilvl="0">
       <w:start w:val="1"/>
       <w:numFmt w:val="bullet"/>
+      <w:lvlText w:val="-"/>
+      <w:lvlJc w:val="left"/>
+      <w:pPr>
+        <w:ind w:left="720" w:hanging="360"/>
+      </w:pPr>
+      <w:rPr>
+        <w:u w:val="none"/>
+      </w:rPr>
+    </w:lvl>
+    <w:lvl w:ilvl="1">
+      <w:start w:val="1"/>
+      <w:numFmt w:val="bullet"/>
+      <w:lvlText w:val="-"/>
+      <w:lvlJc w:val="left"/>
+      <w:pPr>
+        <w:ind w:left="1440" w:hanging="360"/>
+      </w:pPr>
+      <w:rPr>
+        <w:u w:val="none"/>
+      </w:rPr>
+    </w:lvl>
+    <w:lvl w:ilvl="2">
+      <w:start w:val="1"/>
+      <w:numFmt w:val="bullet"/>
+      <w:lvlText w:val="-"/>
+      <w:lvlJc w:val="left"/>
+      <w:pPr>
+        <w:ind w:left="2160" w:hanging="360"/>
+      </w:pPr>
+      <w:rPr>
+        <w:u w:val="none"/>
+      </w:rPr>
+    </w:lvl>
+    <w:lvl w:ilvl="3">
+      <w:start w:val="1"/>
+      <w:numFmt w:val="bullet"/>
+      <w:lvlText w:val="-"/>
+      <w:lvlJc w:val="left"/>
+      <w:pPr>
+        <w:ind w:left="2880" w:hanging="360"/>
+      </w:pPr>
+      <w:rPr>
+        <w:u w:val="none"/>
+      </w:rPr>
+    </w:lvl>
+    <w:lvl w:ilvl="4">
+      <w:start w:val="1"/>
+      <w:numFmt w:val="bullet"/>
+      <w:lvlText w:val="-"/>
+      <w:lvlJc w:val="left"/>
+      <w:pPr>
+        <w:ind w:left="3600" w:hanging="360"/>
+      </w:pPr>
+      <w:rPr>
+        <w:u w:val="none"/>
+      </w:rPr>
+    </w:lvl>
+    <w:lvl w:ilvl="5">
+      <w:start w:val="1"/>
+      <w:numFmt w:val="bullet"/>
+      <w:lvlText w:val="-"/>
+      <w:lvlJc w:val="left"/>
+      <w:pPr>
+        <w:ind w:left="4320" w:hanging="360"/>
+      </w:pPr>
+      <w:rPr>
+        <w:u w:val="none"/>
+      </w:rPr>
+    </w:lvl>
+    <w:lvl w:ilvl="6">
+      <w:start w:val="1"/>
+      <w:numFmt w:val="bullet"/>
+      <w:lvlText w:val="-"/>
+      <w:lvlJc w:val="left"/>
+      <w:pPr>
+        <w:ind w:left="5040" w:hanging="360"/>
+      </w:pPr>
+      <w:rPr>
+        <w:u w:val="none"/>
+      </w:rPr>
+    </w:lvl>
+    <w:lvl w:ilvl="7">
+      <w:start w:val="1"/>
+      <w:numFmt w:val="bullet"/>
+      <w:lvlText w:val="-"/>
+      <w:lvlJc w:val="left"/>
+      <w:pPr>
+        <w:ind w:left="5760" w:hanging="360"/>
+      </w:pPr>
+      <w:rPr>
+        <w:u w:val="none"/>
+      </w:rPr>
+    </w:lvl>
+    <w:lvl w:ilvl="8">
+      <w:start w:val="1"/>
+      <w:numFmt w:val="bullet"/>
+      <w:lvlText w:val="-"/>
+      <w:lvlJc w:val="left"/>
+      <w:pPr>
+        <w:ind w:left="6480" w:hanging="360"/>
+      </w:pPr>
+      <w:rPr>
+        <w:u w:val="none"/>
+      </w:rPr>
+    </w:lvl>
+  </w:abstractNum>
+  <w:abstractNum w:abstractNumId="14">
+    <w:lvl w:ilvl="0">
+      <w:start w:val="1"/>
+      <w:numFmt w:val="bullet"/>
+      <w:lvlText w:val="-"/>
+      <w:lvlJc w:val="left"/>
+      <w:pPr>
+        <w:ind w:left="720" w:hanging="360"/>
+      </w:pPr>
+      <w:rPr>
+        <w:u w:val="none"/>
+      </w:rPr>
+    </w:lvl>
+    <w:lvl w:ilvl="1">
+      <w:start w:val="1"/>
+      <w:numFmt w:val="bullet"/>
+      <w:lvlText w:val="-"/>
+      <w:lvlJc w:val="left"/>
+      <w:pPr>
+        <w:ind w:left="1440" w:hanging="360"/>
+      </w:pPr>
+      <w:rPr>
+        <w:u w:val="none"/>
+      </w:rPr>
+    </w:lvl>
+    <w:lvl w:ilvl="2">
+      <w:start w:val="1"/>
+      <w:numFmt w:val="bullet"/>
+      <w:lvlText w:val="-"/>
+      <w:lvlJc w:val="left"/>
+      <w:pPr>
+        <w:ind w:left="2160" w:hanging="360"/>
+      </w:pPr>
+      <w:rPr>
+        <w:u w:val="none"/>
+      </w:rPr>
+    </w:lvl>
+    <w:lvl w:ilvl="3">
+      <w:start w:val="1"/>
+      <w:numFmt w:val="bullet"/>
+      <w:lvlText w:val="-"/>
+      <w:lvlJc w:val="left"/>
+      <w:pPr>
+        <w:ind w:left="2880" w:hanging="360"/>
+      </w:pPr>
+      <w:rPr>
+        <w:u w:val="none"/>
+      </w:rPr>
+    </w:lvl>
+    <w:lvl w:ilvl="4">
+      <w:start w:val="1"/>
+      <w:numFmt w:val="bullet"/>
+      <w:lvlText w:val="-"/>
+      <w:lvlJc w:val="left"/>
+      <w:pPr>
+        <w:ind w:left="3600" w:hanging="360"/>
+      </w:pPr>
+      <w:rPr>
+        <w:u w:val="none"/>
+      </w:rPr>
+    </w:lvl>
+    <w:lvl w:ilvl="5">
+      <w:start w:val="1"/>
+      <w:numFmt w:val="bullet"/>
+      <w:lvlText w:val="-"/>
+      <w:lvlJc w:val="left"/>
+      <w:pPr>
+        <w:ind w:left="4320" w:hanging="360"/>
+      </w:pPr>
+      <w:rPr>
+        <w:u w:val="none"/>
+      </w:rPr>
+    </w:lvl>
+    <w:lvl w:ilvl="6">
+      <w:start w:val="1"/>
+      <w:numFmt w:val="bullet"/>
+      <w:lvlText w:val="-"/>
+      <w:lvlJc w:val="left"/>
+      <w:pPr>
+        <w:ind w:left="5040" w:hanging="360"/>
+      </w:pPr>
+      <w:rPr>
+        <w:u w:val="none"/>
+      </w:rPr>
+    </w:lvl>
+    <w:lvl w:ilvl="7">
+      <w:start w:val="1"/>
+      <w:numFmt w:val="bullet"/>
+      <w:lvlText w:val="-"/>
+      <w:lvlJc w:val="left"/>
+      <w:pPr>
+        <w:ind w:left="5760" w:hanging="360"/>
+      </w:pPr>
+      <w:rPr>
+        <w:u w:val="none"/>
+      </w:rPr>
+    </w:lvl>
+    <w:lvl w:ilvl="8">
+      <w:start w:val="1"/>
+      <w:numFmt w:val="bullet"/>
+      <w:lvlText w:val="-"/>
+      <w:lvlJc w:val="left"/>
+      <w:pPr>
+        <w:ind w:left="6480" w:hanging="360"/>
+      </w:pPr>
+      <w:rPr>
+        <w:u w:val="none"/>
+      </w:rPr>
+    </w:lvl>
+  </w:abstractNum>
+  <w:abstractNum w:abstractNumId="15">
+    <w:lvl w:ilvl="0">
+      <w:start w:val="1"/>
+      <w:numFmt w:val="bullet"/>
+      <w:lvlText w:val="-"/>
+      <w:lvlJc w:val="left"/>
+      <w:pPr>
+        <w:ind w:left="720" w:hanging="360"/>
+      </w:pPr>
+      <w:rPr>
+        <w:u w:val="none"/>
+      </w:rPr>
+    </w:lvl>
+    <w:lvl w:ilvl="1">
+      <w:start w:val="1"/>
+      <w:numFmt w:val="bullet"/>
+      <w:lvlText w:val="-"/>
+      <w:lvlJc w:val="left"/>
+      <w:pPr>
+        <w:ind w:left="1440" w:hanging="360"/>
+      </w:pPr>
+      <w:rPr>
+        <w:u w:val="none"/>
+      </w:rPr>
+    </w:lvl>
+    <w:lvl w:ilvl="2">
+      <w:start w:val="1"/>
+      <w:numFmt w:val="bullet"/>
+      <w:lvlText w:val="-"/>
+      <w:lvlJc w:val="left"/>
+      <w:pPr>
+        <w:ind w:left="2160" w:hanging="360"/>
+      </w:pPr>
+      <w:rPr>
+        <w:u w:val="none"/>
+      </w:rPr>
+    </w:lvl>
+    <w:lvl w:ilvl="3">
+      <w:start w:val="1"/>
+      <w:numFmt w:val="bullet"/>
+      <w:lvlText w:val="-"/>
+      <w:lvlJc w:val="left"/>
+      <w:pPr>
+        <w:ind w:left="2880" w:hanging="360"/>
+      </w:pPr>
+      <w:rPr>
+        <w:u w:val="none"/>
+      </w:rPr>
+    </w:lvl>
+    <w:lvl w:ilvl="4">
+      <w:start w:val="1"/>
+      <w:numFmt w:val="bullet"/>
+      <w:lvlText w:val="-"/>
+      <w:lvlJc w:val="left"/>
+      <w:pPr>
+        <w:ind w:left="3600" w:hanging="360"/>
+      </w:pPr>
+      <w:rPr>
+        <w:u w:val="none"/>
+      </w:rPr>
+    </w:lvl>
+    <w:lvl w:ilvl="5">
+      <w:start w:val="1"/>
+      <w:numFmt w:val="bullet"/>
+      <w:lvlText w:val="-"/>
+      <w:lvlJc w:val="left"/>
+      <w:pPr>
+        <w:ind w:left="4320" w:hanging="360"/>
+      </w:pPr>
+      <w:rPr>
+        <w:u w:val="none"/>
+      </w:rPr>
+    </w:lvl>
+    <w:lvl w:ilvl="6">
+      <w:start w:val="1"/>
+      <w:numFmt w:val="bullet"/>
+      <w:lvlText w:val="-"/>
+      <w:lvlJc w:val="left"/>
+      <w:pPr>
+        <w:ind w:left="5040" w:hanging="360"/>
+      </w:pPr>
+      <w:rPr>
+        <w:u w:val="none"/>
+      </w:rPr>
+    </w:lvl>
+    <w:lvl w:ilvl="7">
+      <w:start w:val="1"/>
+      <w:numFmt w:val="bullet"/>
+      <w:lvlText w:val="-"/>
+      <w:lvlJc w:val="left"/>
+      <w:pPr>
+        <w:ind w:left="5760" w:hanging="360"/>
+      </w:pPr>
+      <w:rPr>
+        <w:u w:val="none"/>
+      </w:rPr>
+    </w:lvl>
+    <w:lvl w:ilvl="8">
+      <w:start w:val="1"/>
+      <w:numFmt w:val="bullet"/>
+      <w:lvlText w:val="-"/>
+      <w:lvlJc w:val="left"/>
+      <w:pPr>
+        <w:ind w:left="6480" w:hanging="360"/>
+      </w:pPr>
+      <w:rPr>
+        <w:u w:val="none"/>
+      </w:rPr>
+    </w:lvl>
+  </w:abstractNum>
+  <w:abstractNum w:abstractNumId="16">
+    <w:lvl w:ilvl="0">
+      <w:start w:val="1"/>
+      <w:numFmt w:val="bullet"/>
       <w:lvlText w:val="●"/>
       <w:lvlJc w:val="left"/>
       <w:pPr>
@@ -5765,7 +7516,7 @@
       </w:rPr>
     </w:lvl>
   </w:abstractNum>
-  <w:abstractNum w:abstractNumId="8">
+  <w:abstractNum w:abstractNumId="17">
     <w:lvl w:ilvl="0">
       <w:start w:val="1"/>
       <w:numFmt w:val="bullet"/>
@@ -5875,337 +7626,7 @@
       </w:rPr>
     </w:lvl>
   </w:abstractNum>
-  <w:abstractNum w:abstractNumId="9">
-    <w:lvl w:ilvl="0">
-      <w:start w:val="1"/>
-      <w:numFmt w:val="bullet"/>
-      <w:lvlText w:val="-"/>
-      <w:lvlJc w:val="left"/>
-      <w:pPr>
-        <w:ind w:left="720" w:hanging="360"/>
-      </w:pPr>
-      <w:rPr>
-        <w:u w:val="none"/>
-      </w:rPr>
-    </w:lvl>
-    <w:lvl w:ilvl="1">
-      <w:start w:val="1"/>
-      <w:numFmt w:val="bullet"/>
-      <w:lvlText w:val="-"/>
-      <w:lvlJc w:val="left"/>
-      <w:pPr>
-        <w:ind w:left="1440" w:hanging="360"/>
-      </w:pPr>
-      <w:rPr>
-        <w:u w:val="none"/>
-      </w:rPr>
-    </w:lvl>
-    <w:lvl w:ilvl="2">
-      <w:start w:val="1"/>
-      <w:numFmt w:val="bullet"/>
-      <w:lvlText w:val="-"/>
-      <w:lvlJc w:val="left"/>
-      <w:pPr>
-        <w:ind w:left="2160" w:hanging="360"/>
-      </w:pPr>
-      <w:rPr>
-        <w:u w:val="none"/>
-      </w:rPr>
-    </w:lvl>
-    <w:lvl w:ilvl="3">
-      <w:start w:val="1"/>
-      <w:numFmt w:val="bullet"/>
-      <w:lvlText w:val="-"/>
-      <w:lvlJc w:val="left"/>
-      <w:pPr>
-        <w:ind w:left="2880" w:hanging="360"/>
-      </w:pPr>
-      <w:rPr>
-        <w:u w:val="none"/>
-      </w:rPr>
-    </w:lvl>
-    <w:lvl w:ilvl="4">
-      <w:start w:val="1"/>
-      <w:numFmt w:val="bullet"/>
-      <w:lvlText w:val="-"/>
-      <w:lvlJc w:val="left"/>
-      <w:pPr>
-        <w:ind w:left="3600" w:hanging="360"/>
-      </w:pPr>
-      <w:rPr>
-        <w:u w:val="none"/>
-      </w:rPr>
-    </w:lvl>
-    <w:lvl w:ilvl="5">
-      <w:start w:val="1"/>
-      <w:numFmt w:val="bullet"/>
-      <w:lvlText w:val="-"/>
-      <w:lvlJc w:val="left"/>
-      <w:pPr>
-        <w:ind w:left="4320" w:hanging="360"/>
-      </w:pPr>
-      <w:rPr>
-        <w:u w:val="none"/>
-      </w:rPr>
-    </w:lvl>
-    <w:lvl w:ilvl="6">
-      <w:start w:val="1"/>
-      <w:numFmt w:val="bullet"/>
-      <w:lvlText w:val="-"/>
-      <w:lvlJc w:val="left"/>
-      <w:pPr>
-        <w:ind w:left="5040" w:hanging="360"/>
-      </w:pPr>
-      <w:rPr>
-        <w:u w:val="none"/>
-      </w:rPr>
-    </w:lvl>
-    <w:lvl w:ilvl="7">
-      <w:start w:val="1"/>
-      <w:numFmt w:val="bullet"/>
-      <w:lvlText w:val="-"/>
-      <w:lvlJc w:val="left"/>
-      <w:pPr>
-        <w:ind w:left="5760" w:hanging="360"/>
-      </w:pPr>
-      <w:rPr>
-        <w:u w:val="none"/>
-      </w:rPr>
-    </w:lvl>
-    <w:lvl w:ilvl="8">
-      <w:start w:val="1"/>
-      <w:numFmt w:val="bullet"/>
-      <w:lvlText w:val="-"/>
-      <w:lvlJc w:val="left"/>
-      <w:pPr>
-        <w:ind w:left="6480" w:hanging="360"/>
-      </w:pPr>
-      <w:rPr>
-        <w:u w:val="none"/>
-      </w:rPr>
-    </w:lvl>
-  </w:abstractNum>
-  <w:abstractNum w:abstractNumId="10">
-    <w:lvl w:ilvl="0">
-      <w:start w:val="1"/>
-      <w:numFmt w:val="bullet"/>
-      <w:lvlText w:val="●"/>
-      <w:lvlJc w:val="left"/>
-      <w:pPr>
-        <w:ind w:left="720" w:hanging="360"/>
-      </w:pPr>
-      <w:rPr>
-        <w:rFonts w:ascii="Noto Sans Symbols" w:cs="Noto Sans Symbols" w:eastAsia="Noto Sans Symbols" w:hAnsi="Noto Sans Symbols"/>
-      </w:rPr>
-    </w:lvl>
-    <w:lvl w:ilvl="1">
-      <w:start w:val="1"/>
-      <w:numFmt w:val="bullet"/>
-      <w:lvlText w:val="o"/>
-      <w:lvlJc w:val="left"/>
-      <w:pPr>
-        <w:ind w:left="1440" w:hanging="360"/>
-      </w:pPr>
-      <w:rPr>
-        <w:rFonts w:ascii="Courier New" w:cs="Courier New" w:eastAsia="Courier New" w:hAnsi="Courier New"/>
-      </w:rPr>
-    </w:lvl>
-    <w:lvl w:ilvl="2">
-      <w:start w:val="1"/>
-      <w:numFmt w:val="bullet"/>
-      <w:lvlText w:val="▪"/>
-      <w:lvlJc w:val="left"/>
-      <w:pPr>
-        <w:ind w:left="2160" w:hanging="360"/>
-      </w:pPr>
-      <w:rPr>
-        <w:rFonts w:ascii="Noto Sans Symbols" w:cs="Noto Sans Symbols" w:eastAsia="Noto Sans Symbols" w:hAnsi="Noto Sans Symbols"/>
-      </w:rPr>
-    </w:lvl>
-    <w:lvl w:ilvl="3">
-      <w:start w:val="1"/>
-      <w:numFmt w:val="bullet"/>
-      <w:lvlText w:val="●"/>
-      <w:lvlJc w:val="left"/>
-      <w:pPr>
-        <w:ind w:left="2880" w:hanging="360"/>
-      </w:pPr>
-      <w:rPr>
-        <w:rFonts w:ascii="Noto Sans Symbols" w:cs="Noto Sans Symbols" w:eastAsia="Noto Sans Symbols" w:hAnsi="Noto Sans Symbols"/>
-      </w:rPr>
-    </w:lvl>
-    <w:lvl w:ilvl="4">
-      <w:start w:val="1"/>
-      <w:numFmt w:val="bullet"/>
-      <w:lvlText w:val="o"/>
-      <w:lvlJc w:val="left"/>
-      <w:pPr>
-        <w:ind w:left="3600" w:hanging="360"/>
-      </w:pPr>
-      <w:rPr>
-        <w:rFonts w:ascii="Courier New" w:cs="Courier New" w:eastAsia="Courier New" w:hAnsi="Courier New"/>
-      </w:rPr>
-    </w:lvl>
-    <w:lvl w:ilvl="5">
-      <w:start w:val="1"/>
-      <w:numFmt w:val="bullet"/>
-      <w:lvlText w:val="▪"/>
-      <w:lvlJc w:val="left"/>
-      <w:pPr>
-        <w:ind w:left="4320" w:hanging="360"/>
-      </w:pPr>
-      <w:rPr>
-        <w:rFonts w:ascii="Noto Sans Symbols" w:cs="Noto Sans Symbols" w:eastAsia="Noto Sans Symbols" w:hAnsi="Noto Sans Symbols"/>
-      </w:rPr>
-    </w:lvl>
-    <w:lvl w:ilvl="6">
-      <w:start w:val="1"/>
-      <w:numFmt w:val="bullet"/>
-      <w:lvlText w:val="●"/>
-      <w:lvlJc w:val="left"/>
-      <w:pPr>
-        <w:ind w:left="5040" w:hanging="360"/>
-      </w:pPr>
-      <w:rPr>
-        <w:rFonts w:ascii="Noto Sans Symbols" w:cs="Noto Sans Symbols" w:eastAsia="Noto Sans Symbols" w:hAnsi="Noto Sans Symbols"/>
-      </w:rPr>
-    </w:lvl>
-    <w:lvl w:ilvl="7">
-      <w:start w:val="1"/>
-      <w:numFmt w:val="bullet"/>
-      <w:lvlText w:val="o"/>
-      <w:lvlJc w:val="left"/>
-      <w:pPr>
-        <w:ind w:left="5760" w:hanging="360"/>
-      </w:pPr>
-      <w:rPr>
-        <w:rFonts w:ascii="Courier New" w:cs="Courier New" w:eastAsia="Courier New" w:hAnsi="Courier New"/>
-      </w:rPr>
-    </w:lvl>
-    <w:lvl w:ilvl="8">
-      <w:start w:val="1"/>
-      <w:numFmt w:val="bullet"/>
-      <w:lvlText w:val="▪"/>
-      <w:lvlJc w:val="left"/>
-      <w:pPr>
-        <w:ind w:left="6480" w:hanging="360"/>
-      </w:pPr>
-      <w:rPr>
-        <w:rFonts w:ascii="Noto Sans Symbols" w:cs="Noto Sans Symbols" w:eastAsia="Noto Sans Symbols" w:hAnsi="Noto Sans Symbols"/>
-      </w:rPr>
-    </w:lvl>
-  </w:abstractNum>
-  <w:abstractNum w:abstractNumId="11">
-    <w:lvl w:ilvl="0">
-      <w:start w:val="1"/>
-      <w:numFmt w:val="bullet"/>
-      <w:lvlText w:val="●"/>
-      <w:lvlJc w:val="left"/>
-      <w:pPr>
-        <w:ind w:left="795" w:hanging="360"/>
-      </w:pPr>
-      <w:rPr>
-        <w:rFonts w:ascii="Noto Sans Symbols" w:cs="Noto Sans Symbols" w:eastAsia="Noto Sans Symbols" w:hAnsi="Noto Sans Symbols"/>
-      </w:rPr>
-    </w:lvl>
-    <w:lvl w:ilvl="1">
-      <w:start w:val="1"/>
-      <w:numFmt w:val="bullet"/>
-      <w:lvlText w:val="o"/>
-      <w:lvlJc w:val="left"/>
-      <w:pPr>
-        <w:ind w:left="1515" w:hanging="360"/>
-      </w:pPr>
-      <w:rPr>
-        <w:rFonts w:ascii="Courier New" w:cs="Courier New" w:eastAsia="Courier New" w:hAnsi="Courier New"/>
-      </w:rPr>
-    </w:lvl>
-    <w:lvl w:ilvl="2">
-      <w:start w:val="1"/>
-      <w:numFmt w:val="bullet"/>
-      <w:lvlText w:val="▪"/>
-      <w:lvlJc w:val="left"/>
-      <w:pPr>
-        <w:ind w:left="2235" w:hanging="360"/>
-      </w:pPr>
-      <w:rPr>
-        <w:rFonts w:ascii="Noto Sans Symbols" w:cs="Noto Sans Symbols" w:eastAsia="Noto Sans Symbols" w:hAnsi="Noto Sans Symbols"/>
-      </w:rPr>
-    </w:lvl>
-    <w:lvl w:ilvl="3">
-      <w:start w:val="1"/>
-      <w:numFmt w:val="bullet"/>
-      <w:lvlText w:val="●"/>
-      <w:lvlJc w:val="left"/>
-      <w:pPr>
-        <w:ind w:left="2955" w:hanging="360"/>
-      </w:pPr>
-      <w:rPr>
-        <w:rFonts w:ascii="Noto Sans Symbols" w:cs="Noto Sans Symbols" w:eastAsia="Noto Sans Symbols" w:hAnsi="Noto Sans Symbols"/>
-      </w:rPr>
-    </w:lvl>
-    <w:lvl w:ilvl="4">
-      <w:start w:val="1"/>
-      <w:numFmt w:val="bullet"/>
-      <w:lvlText w:val="o"/>
-      <w:lvlJc w:val="left"/>
-      <w:pPr>
-        <w:ind w:left="3675" w:hanging="360"/>
-      </w:pPr>
-      <w:rPr>
-        <w:rFonts w:ascii="Courier New" w:cs="Courier New" w:eastAsia="Courier New" w:hAnsi="Courier New"/>
-      </w:rPr>
-    </w:lvl>
-    <w:lvl w:ilvl="5">
-      <w:start w:val="1"/>
-      <w:numFmt w:val="bullet"/>
-      <w:lvlText w:val="▪"/>
-      <w:lvlJc w:val="left"/>
-      <w:pPr>
-        <w:ind w:left="4395" w:hanging="360"/>
-      </w:pPr>
-      <w:rPr>
-        <w:rFonts w:ascii="Noto Sans Symbols" w:cs="Noto Sans Symbols" w:eastAsia="Noto Sans Symbols" w:hAnsi="Noto Sans Symbols"/>
-      </w:rPr>
-    </w:lvl>
-    <w:lvl w:ilvl="6">
-      <w:start w:val="1"/>
-      <w:numFmt w:val="bullet"/>
-      <w:lvlText w:val="●"/>
-      <w:lvlJc w:val="left"/>
-      <w:pPr>
-        <w:ind w:left="5115" w:hanging="360"/>
-      </w:pPr>
-      <w:rPr>
-        <w:rFonts w:ascii="Noto Sans Symbols" w:cs="Noto Sans Symbols" w:eastAsia="Noto Sans Symbols" w:hAnsi="Noto Sans Symbols"/>
-      </w:rPr>
-    </w:lvl>
-    <w:lvl w:ilvl="7">
-      <w:start w:val="1"/>
-      <w:numFmt w:val="bullet"/>
-      <w:lvlText w:val="o"/>
-      <w:lvlJc w:val="left"/>
-      <w:pPr>
-        <w:ind w:left="5835" w:hanging="360"/>
-      </w:pPr>
-      <w:rPr>
-        <w:rFonts w:ascii="Courier New" w:cs="Courier New" w:eastAsia="Courier New" w:hAnsi="Courier New"/>
-      </w:rPr>
-    </w:lvl>
-    <w:lvl w:ilvl="8">
-      <w:start w:val="1"/>
-      <w:numFmt w:val="bullet"/>
-      <w:lvlText w:val="▪"/>
-      <w:lvlJc w:val="left"/>
-      <w:pPr>
-        <w:ind w:left="6555" w:hanging="360"/>
-      </w:pPr>
-      <w:rPr>
-        <w:rFonts w:ascii="Noto Sans Symbols" w:cs="Noto Sans Symbols" w:eastAsia="Noto Sans Symbols" w:hAnsi="Noto Sans Symbols"/>
-      </w:rPr>
-    </w:lvl>
-  </w:abstractNum>
-  <w:abstractNum w:abstractNumId="12">
+  <w:abstractNum w:abstractNumId="18">
     <w:lvl w:ilvl="0">
       <w:start w:val="1"/>
       <w:numFmt w:val="bullet"/>
@@ -6350,6 +7771,24 @@
   </w:num>
   <w:num w:numId="12">
     <w:abstractNumId w:val="12"/>
+  </w:num>
+  <w:num w:numId="13">
+    <w:abstractNumId w:val="13"/>
+  </w:num>
+  <w:num w:numId="14">
+    <w:abstractNumId w:val="14"/>
+  </w:num>
+  <w:num w:numId="15">
+    <w:abstractNumId w:val="15"/>
+  </w:num>
+  <w:num w:numId="16">
+    <w:abstractNumId w:val="16"/>
+  </w:num>
+  <w:num w:numId="17">
+    <w:abstractNumId w:val="17"/>
+  </w:num>
+  <w:num w:numId="18">
+    <w:abstractNumId w:val="18"/>
   </w:num>
 </w:numbering>
 </file>
@@ -6440,10 +7879,8 @@
       <w:spacing w:after="80" w:before="320" w:lineRule="auto"/>
     </w:pPr>
     <w:rPr>
-      <w:b w:val="0"/>
+      <w:b w:val="1"/>
       <w:color w:val="434343"/>
-      <w:sz w:val="28"/>
-      <w:szCs w:val="28"/>
     </w:rPr>
   </w:style>
   <w:style w:type="paragraph" w:styleId="Heading4">

</xml_diff>